<commit_message>
update website link on resume files
</commit_message>
<xml_diff>
--- a/resume_WilliamBrachoBlok.docx
+++ b/resume_WilliamBrachoBlok.docx
@@ -67,29 +67,7 @@
                                 <w:sz w:val="40"/>
                                 <w:szCs w:val="40"/>
                               </w:rPr>
-                              <w:t xml:space="preserve">William </w:t>
-                            </w:r>
-                            <w:proofErr w:type="spellStart"/>
-                            <w:r>
-                              <w:rPr>
-                                <w:rFonts w:ascii="Consolas" w:hAnsi="Consolas"/>
-                                <w:b/>
-                                <w:color w:val="004600"/>
-                                <w:sz w:val="40"/>
-                                <w:szCs w:val="40"/>
-                              </w:rPr>
-                              <w:t>Bracho</w:t>
-                            </w:r>
-                            <w:proofErr w:type="spellEnd"/>
-                            <w:r>
-                              <w:rPr>
-                                <w:rFonts w:ascii="Consolas" w:hAnsi="Consolas"/>
-                                <w:b/>
-                                <w:color w:val="004600"/>
-                                <w:sz w:val="40"/>
-                                <w:szCs w:val="40"/>
-                              </w:rPr>
-                              <w:t xml:space="preserve"> Blok</w:t>
+                              <w:t>William Bracho Blok</w:t>
                             </w:r>
                           </w:p>
                           <w:p>
@@ -160,29 +138,7 @@
                           <w:sz w:val="40"/>
                           <w:szCs w:val="40"/>
                         </w:rPr>
-                        <w:t xml:space="preserve">William </w:t>
-                      </w:r>
-                      <w:proofErr w:type="spellStart"/>
-                      <w:r>
-                        <w:rPr>
-                          <w:rFonts w:ascii="Consolas" w:hAnsi="Consolas"/>
-                          <w:b/>
-                          <w:color w:val="004600"/>
-                          <w:sz w:val="40"/>
-                          <w:szCs w:val="40"/>
-                        </w:rPr>
-                        <w:t>Bracho</w:t>
-                      </w:r>
-                      <w:proofErr w:type="spellEnd"/>
-                      <w:r>
-                        <w:rPr>
-                          <w:rFonts w:ascii="Consolas" w:hAnsi="Consolas"/>
-                          <w:b/>
-                          <w:color w:val="004600"/>
-                          <w:sz w:val="40"/>
-                          <w:szCs w:val="40"/>
-                        </w:rPr>
-                        <w:t xml:space="preserve"> Blok</w:t>
+                        <w:t>William Bracho Blok</w:t>
                       </w:r>
                     </w:p>
                     <w:p>
@@ -347,8 +303,18 @@
                                 <w:sz w:val="20"/>
                                 <w:szCs w:val="20"/>
                               </w:rPr>
-                              <w:t xml:space="preserve"> www.williamb2.sgedu.site</w:t>
+                              <w:t xml:space="preserve"> </w:t>
                             </w:r>
+                            <w:r>
+                              <w:rPr>
+                                <w:color w:val="004600"/>
+                                <w:sz w:val="20"/>
+                                <w:szCs w:val="20"/>
+                              </w:rPr>
+                              <w:t>bblok.github.io</w:t>
+                            </w:r>
+                            <w:bookmarkStart w:id="0" w:name="_GoBack"/>
+                            <w:bookmarkEnd w:id="0"/>
                           </w:p>
                           <w:p>
                             <w:pPr>
@@ -523,8 +489,18 @@
                           <w:sz w:val="20"/>
                           <w:szCs w:val="20"/>
                         </w:rPr>
-                        <w:t xml:space="preserve"> www.williamb2.sgedu.site</w:t>
+                        <w:t xml:space="preserve"> </w:t>
                       </w:r>
+                      <w:r>
+                        <w:rPr>
+                          <w:color w:val="004600"/>
+                          <w:sz w:val="20"/>
+                          <w:szCs w:val="20"/>
+                        </w:rPr>
+                        <w:t>bblok.github.io</w:t>
+                      </w:r>
+                      <w:bookmarkStart w:id="1" w:name="_GoBack"/>
+                      <w:bookmarkEnd w:id="1"/>
                     </w:p>
                     <w:p>
                       <w:pPr>
@@ -2182,8 +2158,6 @@
               </w:rPr>
               <w:t>Sprite art and animation</w:t>
             </w:r>
-            <w:bookmarkStart w:id="0" w:name="_GoBack"/>
-            <w:bookmarkEnd w:id="0"/>
           </w:p>
           <w:p>
             <w:pPr>

</xml_diff>

<commit_message>
improved resume .docx and .pdf, updated resume.html
</commit_message>
<xml_diff>
--- a/resume_WilliamBrachoBlok.docx
+++ b/resume_WilliamBrachoBlok.docx
@@ -657,30 +657,29 @@
         </w:rPr>
       </w:pPr>
     </w:p>
-    <w:p>
-      <w:pPr>
-        <w:rPr>
-          <w:noProof/>
-        </w:rPr>
-      </w:pPr>
-    </w:p>
     <w:tbl>
       <w:tblPr>
         <w:tblStyle w:val="TableGrid"/>
-        <w:tblpPr w:leftFromText="180" w:rightFromText="180" w:vertAnchor="text" w:horzAnchor="margin" w:tblpY="284"/>
-        <w:tblW w:w="0" w:type="auto"/>
+        <w:tblpPr w:leftFromText="180" w:rightFromText="180" w:vertAnchor="text" w:horzAnchor="margin" w:tblpY="494"/>
+        <w:tblW w:w="13670" w:type="dxa"/>
         <w:tblLook w:val="04A0" w:firstRow="1" w:lastRow="0" w:firstColumn="1" w:lastColumn="0" w:noHBand="0" w:noVBand="1"/>
       </w:tblPr>
       <w:tblGrid>
-        <w:gridCol w:w="4675"/>
+        <w:gridCol w:w="3235"/>
+        <w:gridCol w:w="2880"/>
+        <w:gridCol w:w="2430"/>
+        <w:gridCol w:w="3685"/>
         <w:gridCol w:w="1440"/>
-        <w:gridCol w:w="6115"/>
       </w:tblGrid>
       <w:tr>
+        <w:trPr>
+          <w:gridAfter w:val="1"/>
+          <w:wAfter w:w="1440" w:type="dxa"/>
+        </w:trPr>
         <w:tc>
           <w:tcPr>
             <w:tcW w:w="12230" w:type="dxa"/>
-            <w:gridSpan w:val="3"/>
+            <w:gridSpan w:val="4"/>
             <w:tcBorders>
               <w:bottom w:val="single" w:sz="4" w:space="0" w:color="auto"/>
             </w:tcBorders>
@@ -708,10 +707,14 @@
         </w:tc>
       </w:tr>
       <w:tr>
+        <w:trPr>
+          <w:gridAfter w:val="1"/>
+          <w:wAfter w:w="1440" w:type="dxa"/>
+        </w:trPr>
         <w:tc>
           <w:tcPr>
             <w:tcW w:w="12230" w:type="dxa"/>
-            <w:gridSpan w:val="3"/>
+            <w:gridSpan w:val="4"/>
             <w:tcBorders>
               <w:top w:val="single" w:sz="4" w:space="0" w:color="auto"/>
               <w:left w:val="nil"/>
@@ -800,7 +803,25 @@
                 <w:sz w:val="20"/>
                 <w:szCs w:val="20"/>
               </w:rPr>
-              <w:t xml:space="preserve">– Master of Interactive Technology in Game Development. Specialization in Level Design </w:t>
+              <w:t xml:space="preserve">– Master of Interactive Technology in Game Development. </w:t>
+            </w:r>
+            <w:r>
+              <w:rPr>
+                <w:noProof/>
+                <w:color w:val="004600"/>
+                <w:sz w:val="20"/>
+                <w:szCs w:val="20"/>
+              </w:rPr>
+              <w:t>s</w:t>
+            </w:r>
+            <w:r>
+              <w:rPr>
+                <w:noProof/>
+                <w:color w:val="004600"/>
+                <w:sz w:val="20"/>
+                <w:szCs w:val="20"/>
+              </w:rPr>
+              <w:t xml:space="preserve">pecialization in Level Design </w:t>
             </w:r>
           </w:p>
           <w:p>
@@ -900,6 +921,10 @@
         </w:tc>
       </w:tr>
       <w:tr>
+        <w:trPr>
+          <w:gridAfter w:val="1"/>
+          <w:wAfter w:w="1440" w:type="dxa"/>
+        </w:trPr>
         <w:tc>
           <w:tcPr>
             <w:tcW w:w="6115" w:type="dxa"/>
@@ -932,6 +957,7 @@
         <w:tc>
           <w:tcPr>
             <w:tcW w:w="6115" w:type="dxa"/>
+            <w:gridSpan w:val="2"/>
             <w:tcBorders>
               <w:top w:val="single" w:sz="4" w:space="0" w:color="auto"/>
               <w:bottom w:val="single" w:sz="4" w:space="0" w:color="auto"/>
@@ -959,6 +985,10 @@
         </w:tc>
       </w:tr>
       <w:tr>
+        <w:trPr>
+          <w:gridAfter w:val="1"/>
+          <w:wAfter w:w="1440" w:type="dxa"/>
+        </w:trPr>
         <w:tc>
           <w:tcPr>
             <w:tcW w:w="6115" w:type="dxa"/>
@@ -1039,16 +1069,34 @@
                 <w:sz w:val="20"/>
                 <w:szCs w:val="20"/>
               </w:rPr>
-              <w:t xml:space="preserve">Completed a Hello Neighbor mod with custom functionality Scripted </w:t>
-            </w:r>
-            <w:r>
-              <w:rPr>
-                <w:noProof/>
-                <w:color w:val="004600"/>
-                <w:sz w:val="20"/>
-                <w:szCs w:val="20"/>
-              </w:rPr>
-              <w:t>with</w:t>
+              <w:t xml:space="preserve">Completed a Hello Neighbor mod with custom functionality </w:t>
+            </w:r>
+            <w:r>
+              <w:rPr>
+                <w:noProof/>
+                <w:color w:val="004600"/>
+                <w:sz w:val="20"/>
+                <w:szCs w:val="20"/>
+              </w:rPr>
+              <w:t>s</w:t>
+            </w:r>
+            <w:r>
+              <w:rPr>
+                <w:noProof/>
+                <w:color w:val="004600"/>
+                <w:sz w:val="20"/>
+                <w:szCs w:val="20"/>
+              </w:rPr>
+              <w:t xml:space="preserve">cripted </w:t>
+            </w:r>
+            <w:r>
+              <w:rPr>
+                <w:noProof/>
+                <w:color w:val="004600"/>
+                <w:sz w:val="20"/>
+                <w:szCs w:val="20"/>
+              </w:rPr>
+              <w:t>in</w:t>
             </w:r>
             <w:r>
               <w:rPr>
@@ -1190,7 +1238,7 @@
                 <w:sz w:val="20"/>
                 <w:szCs w:val="20"/>
               </w:rPr>
-              <w:t xml:space="preserve">Completed a Fallout 4 standalone quest plugin for Fallout 4 </w:t>
+              <w:t xml:space="preserve">Completed a standalone quest plugin for Fallout 4 </w:t>
             </w:r>
           </w:p>
           <w:p>
@@ -1375,6 +1423,8 @@
                 <w:szCs w:val="20"/>
               </w:rPr>
             </w:pPr>
+            <w:bookmarkStart w:id="0" w:name="_GoBack"/>
+            <w:bookmarkEnd w:id="0"/>
           </w:p>
           <w:p>
             <w:pPr>
@@ -1594,6 +1644,7 @@
         <w:tc>
           <w:tcPr>
             <w:tcW w:w="6115" w:type="dxa"/>
+            <w:gridSpan w:val="2"/>
             <w:tcBorders>
               <w:top w:val="single" w:sz="4" w:space="0" w:color="auto"/>
               <w:left w:val="single" w:sz="4" w:space="0" w:color="auto"/>
@@ -1712,18 +1763,7 @@
                 <w:szCs w:val="20"/>
                 <w:u w:val="single"/>
               </w:rPr>
-              <w:t>Unreal Engine 4</w:t>
-            </w:r>
-            <w:r>
-              <w:rPr>
-                <w:i/>
-                <w:noProof/>
-                <w:color w:val="004600"/>
-                <w:sz w:val="20"/>
-                <w:szCs w:val="20"/>
-                <w:u w:val="single"/>
-              </w:rPr>
-              <w:t xml:space="preserve"> and published it on Steam</w:t>
+              <w:t>Unreal Engine 4 and published it on Steam</w:t>
             </w:r>
           </w:p>
           <w:p>
@@ -1851,25 +1891,7 @@
                 <w:sz w:val="20"/>
                 <w:szCs w:val="20"/>
               </w:rPr>
-              <w:t xml:space="preserve">Completed a </w:t>
-            </w:r>
-            <w:r>
-              <w:rPr>
-                <w:noProof/>
-                <w:color w:val="004600"/>
-                <w:sz w:val="20"/>
-                <w:szCs w:val="20"/>
-              </w:rPr>
-              <w:t xml:space="preserve">PC </w:t>
-            </w:r>
-            <w:r>
-              <w:rPr>
-                <w:noProof/>
-                <w:color w:val="004600"/>
-                <w:sz w:val="20"/>
-                <w:szCs w:val="20"/>
-              </w:rPr>
-              <w:t xml:space="preserve">couch cop-op racing game in </w:t>
+              <w:t xml:space="preserve">Completed a PC couch cop-op racing game in </w:t>
             </w:r>
             <w:r>
               <w:rPr>
@@ -1907,16 +1929,7 @@
                 <w:sz w:val="20"/>
                 <w:szCs w:val="20"/>
               </w:rPr>
-              <w:t xml:space="preserve">Worked in a </w:t>
-            </w:r>
-            <w:r>
-              <w:rPr>
-                <w:noProof/>
-                <w:color w:val="004600"/>
-                <w:sz w:val="20"/>
-                <w:szCs w:val="20"/>
-              </w:rPr>
-              <w:t>multidisciplinary team of 54 developers</w:t>
+              <w:t>Worked in a multidisciplinary team of 54 developers</w:t>
             </w:r>
           </w:p>
           <w:p>
@@ -2522,10 +2535,14 @@
         </w:tc>
       </w:tr>
       <w:tr>
+        <w:trPr>
+          <w:gridAfter w:val="1"/>
+          <w:wAfter w:w="1440" w:type="dxa"/>
+        </w:trPr>
         <w:tc>
           <w:tcPr>
             <w:tcW w:w="12230" w:type="dxa"/>
-            <w:gridSpan w:val="3"/>
+            <w:gridSpan w:val="4"/>
             <w:tcBorders>
               <w:top w:val="single" w:sz="4" w:space="0" w:color="auto"/>
             </w:tcBorders>
@@ -2549,9 +2566,12 @@
         </w:tc>
       </w:tr>
       <w:tr>
+        <w:trPr>
+          <w:trHeight w:val="212"/>
+        </w:trPr>
         <w:tc>
           <w:tcPr>
-            <w:tcW w:w="4675" w:type="dxa"/>
+            <w:tcW w:w="3235" w:type="dxa"/>
             <w:tcBorders>
               <w:top w:val="nil"/>
               <w:left w:val="nil"/>
@@ -2562,7 +2582,6 @@
           </w:tcPr>
           <w:p>
             <w:pPr>
-              <w:spacing w:line="192" w:lineRule="auto"/>
               <w:rPr>
                 <w:noProof/>
                 <w:color w:val="004600"/>
@@ -2582,23 +2601,32 @@
           </w:p>
           <w:p>
             <w:pPr>
-              <w:spacing w:line="192" w:lineRule="auto"/>
-              <w:ind w:left="510"/>
-              <w:rPr>
-                <w:noProof/>
-                <w:color w:val="004600"/>
-                <w:sz w:val="20"/>
-                <w:szCs w:val="20"/>
-              </w:rPr>
-            </w:pPr>
-            <w:r>
-              <w:rPr>
-                <w:noProof/>
-                <w:color w:val="004600"/>
-                <w:sz w:val="20"/>
-                <w:szCs w:val="20"/>
-              </w:rPr>
-              <w:t xml:space="preserve">Level Editors/Game Engines:                                                               </w:t>
+              <w:ind w:left="240"/>
+              <w:rPr>
+                <w:noProof/>
+                <w:color w:val="004600"/>
+                <w:sz w:val="20"/>
+                <w:szCs w:val="20"/>
+              </w:rPr>
+            </w:pPr>
+            <w:r>
+              <w:rPr>
+                <w:b/>
+                <w:noProof/>
+                <w:color w:val="004600"/>
+                <w:sz w:val="20"/>
+                <w:szCs w:val="20"/>
+              </w:rPr>
+              <w:t>Level Editors/Game Engines</w:t>
+            </w:r>
+            <w:r>
+              <w:rPr>
+                <w:noProof/>
+                <w:color w:val="004600"/>
+                <w:sz w:val="20"/>
+                <w:szCs w:val="20"/>
+              </w:rPr>
+              <w:t xml:space="preserve">:                                                               </w:t>
             </w:r>
           </w:p>
           <w:p>
@@ -2608,8 +2636,7 @@
                 <w:ilvl w:val="0"/>
                 <w:numId w:val="2"/>
               </w:numPr>
-              <w:spacing w:line="192" w:lineRule="auto"/>
-              <w:ind w:left="1123"/>
+              <w:ind w:left="600"/>
               <w:rPr>
                 <w:noProof/>
                 <w:color w:val="004600"/>
@@ -2634,8 +2661,7 @@
                 <w:ilvl w:val="0"/>
                 <w:numId w:val="2"/>
               </w:numPr>
-              <w:spacing w:line="192" w:lineRule="auto"/>
-              <w:ind w:left="1123"/>
+              <w:ind w:left="600"/>
               <w:rPr>
                 <w:noProof/>
                 <w:color w:val="004600"/>
@@ -2660,8 +2686,7 @@
                 <w:ilvl w:val="0"/>
                 <w:numId w:val="2"/>
               </w:numPr>
-              <w:spacing w:line="192" w:lineRule="auto"/>
-              <w:ind w:left="1123"/>
+              <w:ind w:left="600"/>
               <w:rPr>
                 <w:noProof/>
                 <w:color w:val="004600"/>
@@ -2686,8 +2711,7 @@
                 <w:ilvl w:val="0"/>
                 <w:numId w:val="2"/>
               </w:numPr>
-              <w:spacing w:line="192" w:lineRule="auto"/>
-              <w:ind w:left="1123"/>
+              <w:ind w:left="600"/>
               <w:rPr>
                 <w:noProof/>
                 <w:color w:val="004600"/>
@@ -2712,8 +2736,7 @@
                 <w:ilvl w:val="0"/>
                 <w:numId w:val="2"/>
               </w:numPr>
-              <w:spacing w:line="192" w:lineRule="auto"/>
-              <w:ind w:left="1123"/>
+              <w:ind w:left="600"/>
               <w:rPr>
                 <w:noProof/>
                 <w:color w:val="004600"/>
@@ -2731,19 +2754,32 @@
               <w:t xml:space="preserve">Doom Builder Editor </w:t>
             </w:r>
           </w:p>
-          <w:p>
-            <w:pPr>
-              <w:rPr>
-                <w:noProof/>
-                <w:color w:val="004600"/>
-                <w:sz w:val="20"/>
-                <w:szCs w:val="20"/>
-              </w:rPr>
-            </w:pPr>
-          </w:p>
-          <w:p>
-            <w:pPr>
-              <w:rPr>
+        </w:tc>
+        <w:tc>
+          <w:tcPr>
+            <w:tcW w:w="2880" w:type="dxa"/>
+            <w:tcBorders>
+              <w:top w:val="nil"/>
+              <w:left w:val="nil"/>
+              <w:bottom w:val="nil"/>
+              <w:right w:val="nil"/>
+            </w:tcBorders>
+            <w:shd w:val="clear" w:color="auto" w:fill="auto"/>
+          </w:tcPr>
+          <w:p>
+            <w:pPr>
+              <w:rPr>
+                <w:noProof/>
+                <w:color w:val="004600"/>
+                <w:sz w:val="20"/>
+                <w:szCs w:val="20"/>
+              </w:rPr>
+            </w:pPr>
+          </w:p>
+          <w:p>
+            <w:pPr>
+              <w:rPr>
+                <w:b/>
                 <w:noProof/>
                 <w:color w:val="004600"/>
                 <w:sz w:val="28"/>
@@ -2751,24 +2787,17 @@
             </w:pPr>
             <w:r>
               <w:rPr>
-                <w:noProof/>
-                <w:color w:val="004600"/>
-                <w:sz w:val="20"/>
-                <w:szCs w:val="20"/>
-              </w:rPr>
-              <w:t xml:space="preserve">        </w:t>
-            </w:r>
-            <w:r>
-              <w:rPr>
-                <w:noProof/>
-                <w:color w:val="004600"/>
-                <w:sz w:val="20"/>
-                <w:szCs w:val="20"/>
-              </w:rPr>
-              <w:t>Programming:</w:t>
-            </w:r>
-            <w:r>
-              <w:rPr>
+                <w:b/>
+                <w:noProof/>
+                <w:color w:val="004600"/>
+                <w:sz w:val="20"/>
+                <w:szCs w:val="20"/>
+              </w:rPr>
+              <w:t>Programming/Scripting:</w:t>
+            </w:r>
+            <w:r>
+              <w:rPr>
+                <w:b/>
                 <w:noProof/>
                 <w:color w:val="004600"/>
                 <w:sz w:val="28"/>
@@ -2783,7 +2812,7 @@
                 <w:ilvl w:val="0"/>
                 <w:numId w:val="2"/>
               </w:numPr>
-              <w:ind w:left="1123"/>
+              <w:ind w:left="345"/>
               <w:rPr>
                 <w:noProof/>
                 <w:color w:val="004600"/>
@@ -2808,7 +2837,7 @@
                 <w:ilvl w:val="0"/>
                 <w:numId w:val="2"/>
               </w:numPr>
-              <w:ind w:left="1123"/>
+              <w:ind w:left="345"/>
               <w:rPr>
                 <w:noProof/>
                 <w:color w:val="004600"/>
@@ -2833,7 +2862,7 @@
                 <w:ilvl w:val="0"/>
                 <w:numId w:val="2"/>
               </w:numPr>
-              <w:ind w:left="1123"/>
+              <w:ind w:left="345"/>
               <w:rPr>
                 <w:noProof/>
                 <w:color w:val="004600"/>
@@ -2849,75 +2878,6 @@
                 <w:szCs w:val="20"/>
               </w:rPr>
               <w:t>Lua</w:t>
-            </w:r>
-          </w:p>
-          <w:p>
-            <w:pPr>
-              <w:spacing w:line="192" w:lineRule="auto"/>
-              <w:rPr>
-                <w:noProof/>
-                <w:color w:val="004600"/>
-                <w:sz w:val="28"/>
-              </w:rPr>
-            </w:pPr>
-          </w:p>
-        </w:tc>
-        <w:tc>
-          <w:tcPr>
-            <w:tcW w:w="7555" w:type="dxa"/>
-            <w:gridSpan w:val="2"/>
-            <w:tcBorders>
-              <w:left w:val="nil"/>
-              <w:right w:val="nil"/>
-            </w:tcBorders>
-          </w:tcPr>
-          <w:p>
-            <w:pPr>
-              <w:spacing w:line="192" w:lineRule="auto"/>
-              <w:rPr>
-                <w:noProof/>
-                <w:color w:val="004600"/>
-                <w:sz w:val="20"/>
-                <w:szCs w:val="20"/>
-              </w:rPr>
-            </w:pPr>
-            <w:r>
-              <w:rPr>
-                <w:noProof/>
-                <w:color w:val="004600"/>
-                <w:sz w:val="20"/>
-                <w:szCs w:val="20"/>
-              </w:rPr>
-              <w:t xml:space="preserve">        </w:t>
-            </w:r>
-          </w:p>
-          <w:p>
-            <w:pPr>
-              <w:spacing w:line="192" w:lineRule="auto"/>
-              <w:rPr>
-                <w:noProof/>
-                <w:color w:val="004600"/>
-                <w:sz w:val="20"/>
-                <w:szCs w:val="20"/>
-              </w:rPr>
-            </w:pPr>
-            <w:r>
-              <w:rPr>
-                <w:noProof/>
-                <w:color w:val="004600"/>
-                <w:sz w:val="20"/>
-                <w:szCs w:val="20"/>
-              </w:rPr>
-              <w:t xml:space="preserve">        </w:t>
-            </w:r>
-            <w:r>
-              <w:rPr>
-                <w:noProof/>
-                <w:color w:val="004600"/>
-                <w:sz w:val="20"/>
-                <w:szCs w:val="20"/>
-              </w:rPr>
-              <w:t>Other Softwares:</w:t>
             </w:r>
           </w:p>
           <w:p>
@@ -2927,23 +2887,100 @@
                 <w:ilvl w:val="0"/>
                 <w:numId w:val="2"/>
               </w:numPr>
-              <w:spacing w:line="192" w:lineRule="auto"/>
-              <w:ind w:left="1123"/>
-              <w:rPr>
-                <w:noProof/>
-                <w:color w:val="004600"/>
-                <w:sz w:val="20"/>
-                <w:szCs w:val="20"/>
-              </w:rPr>
-            </w:pPr>
-            <w:r>
-              <w:rPr>
-                <w:noProof/>
-                <w:color w:val="004600"/>
-                <w:sz w:val="20"/>
-                <w:szCs w:val="20"/>
-              </w:rPr>
-              <w:t>Adobe Photoshop</w:t>
+              <w:ind w:left="345"/>
+              <w:rPr>
+                <w:noProof/>
+                <w:color w:val="004600"/>
+                <w:sz w:val="20"/>
+                <w:szCs w:val="20"/>
+              </w:rPr>
+            </w:pPr>
+            <w:r>
+              <w:rPr>
+                <w:noProof/>
+                <w:color w:val="004600"/>
+                <w:sz w:val="20"/>
+                <w:szCs w:val="20"/>
+              </w:rPr>
+              <w:t>Unreal Engine</w:t>
+            </w:r>
+            <w:r>
+              <w:rPr>
+                <w:noProof/>
+                <w:color w:val="004600"/>
+                <w:sz w:val="20"/>
+                <w:szCs w:val="20"/>
+              </w:rPr>
+              <w:t xml:space="preserve"> 4</w:t>
+            </w:r>
+            <w:r>
+              <w:rPr>
+                <w:noProof/>
+                <w:color w:val="004600"/>
+                <w:sz w:val="20"/>
+                <w:szCs w:val="20"/>
+              </w:rPr>
+              <w:t xml:space="preserve"> Blueprint</w:t>
+            </w:r>
+          </w:p>
+          <w:p>
+            <w:pPr>
+              <w:rPr>
+                <w:noProof/>
+                <w:color w:val="004600"/>
+                <w:sz w:val="28"/>
+              </w:rPr>
+            </w:pPr>
+          </w:p>
+        </w:tc>
+        <w:tc>
+          <w:tcPr>
+            <w:tcW w:w="2430" w:type="dxa"/>
+            <w:tcBorders>
+              <w:top w:val="nil"/>
+              <w:left w:val="nil"/>
+              <w:bottom w:val="nil"/>
+              <w:right w:val="nil"/>
+            </w:tcBorders>
+          </w:tcPr>
+          <w:p>
+            <w:pPr>
+              <w:rPr>
+                <w:noProof/>
+                <w:color w:val="004600"/>
+                <w:sz w:val="20"/>
+                <w:szCs w:val="20"/>
+              </w:rPr>
+            </w:pPr>
+            <w:r>
+              <w:rPr>
+                <w:noProof/>
+                <w:color w:val="004600"/>
+                <w:sz w:val="20"/>
+                <w:szCs w:val="20"/>
+              </w:rPr>
+              <w:t xml:space="preserve">        </w:t>
+            </w:r>
+          </w:p>
+          <w:p>
+            <w:pPr>
+              <w:ind w:left="255"/>
+              <w:rPr>
+                <w:noProof/>
+                <w:color w:val="004600"/>
+                <w:sz w:val="20"/>
+                <w:szCs w:val="20"/>
+              </w:rPr>
+            </w:pPr>
+            <w:r>
+              <w:rPr>
+                <w:b/>
+                <w:noProof/>
+                <w:color w:val="004600"/>
+                <w:sz w:val="20"/>
+                <w:szCs w:val="20"/>
+              </w:rPr>
+              <w:t>Other Softwares:</w:t>
             </w:r>
           </w:p>
           <w:p>
@@ -2953,23 +2990,22 @@
                 <w:ilvl w:val="0"/>
                 <w:numId w:val="2"/>
               </w:numPr>
-              <w:spacing w:line="192" w:lineRule="auto"/>
-              <w:ind w:left="1123"/>
-              <w:rPr>
-                <w:noProof/>
-                <w:color w:val="004600"/>
-                <w:sz w:val="20"/>
-                <w:szCs w:val="20"/>
-              </w:rPr>
-            </w:pPr>
-            <w:r>
-              <w:rPr>
-                <w:noProof/>
-                <w:color w:val="004600"/>
-                <w:sz w:val="20"/>
-                <w:szCs w:val="20"/>
-              </w:rPr>
-              <w:t>Microsoft Office and Google Docs</w:t>
+              <w:ind w:left="616"/>
+              <w:rPr>
+                <w:noProof/>
+                <w:color w:val="004600"/>
+                <w:sz w:val="20"/>
+                <w:szCs w:val="20"/>
+              </w:rPr>
+            </w:pPr>
+            <w:r>
+              <w:rPr>
+                <w:noProof/>
+                <w:color w:val="004600"/>
+                <w:sz w:val="20"/>
+                <w:szCs w:val="20"/>
+              </w:rPr>
+              <w:t>Adobe Photoshop</w:t>
             </w:r>
           </w:p>
           <w:p>
@@ -2979,23 +3015,22 @@
                 <w:ilvl w:val="0"/>
                 <w:numId w:val="2"/>
               </w:numPr>
-              <w:spacing w:line="192" w:lineRule="auto"/>
-              <w:ind w:left="1123"/>
-              <w:rPr>
-                <w:noProof/>
-                <w:color w:val="004600"/>
-                <w:sz w:val="20"/>
-                <w:szCs w:val="20"/>
-              </w:rPr>
-            </w:pPr>
-            <w:r>
-              <w:rPr>
-                <w:noProof/>
-                <w:color w:val="004600"/>
-                <w:sz w:val="20"/>
-                <w:szCs w:val="20"/>
-              </w:rPr>
-              <w:t>Audacity</w:t>
+              <w:ind w:left="616"/>
+              <w:rPr>
+                <w:noProof/>
+                <w:color w:val="004600"/>
+                <w:sz w:val="20"/>
+                <w:szCs w:val="20"/>
+              </w:rPr>
+            </w:pPr>
+            <w:r>
+              <w:rPr>
+                <w:noProof/>
+                <w:color w:val="004600"/>
+                <w:sz w:val="20"/>
+                <w:szCs w:val="20"/>
+              </w:rPr>
+              <w:t>Microsoft Office</w:t>
             </w:r>
           </w:p>
           <w:p>
@@ -3005,23 +3040,22 @@
                 <w:ilvl w:val="0"/>
                 <w:numId w:val="2"/>
               </w:numPr>
-              <w:spacing w:line="192" w:lineRule="auto"/>
-              <w:ind w:left="1123"/>
-              <w:rPr>
-                <w:noProof/>
-                <w:color w:val="004600"/>
-                <w:sz w:val="20"/>
-                <w:szCs w:val="20"/>
-              </w:rPr>
-            </w:pPr>
-            <w:r>
-              <w:rPr>
-                <w:noProof/>
-                <w:color w:val="004600"/>
-                <w:sz w:val="20"/>
-                <w:szCs w:val="20"/>
-              </w:rPr>
-              <w:t>Perforce</w:t>
+              <w:ind w:left="616"/>
+              <w:rPr>
+                <w:noProof/>
+                <w:color w:val="004600"/>
+                <w:sz w:val="20"/>
+                <w:szCs w:val="20"/>
+              </w:rPr>
+            </w:pPr>
+            <w:r>
+              <w:rPr>
+                <w:noProof/>
+                <w:color w:val="004600"/>
+                <w:sz w:val="20"/>
+                <w:szCs w:val="20"/>
+              </w:rPr>
+              <w:t>Google Docs</w:t>
             </w:r>
           </w:p>
           <w:p>
@@ -3031,53 +3065,22 @@
                 <w:ilvl w:val="0"/>
                 <w:numId w:val="2"/>
               </w:numPr>
-              <w:spacing w:line="192" w:lineRule="auto"/>
-              <w:ind w:left="1123"/>
-              <w:rPr>
-                <w:noProof/>
-                <w:color w:val="004600"/>
-                <w:sz w:val="20"/>
-                <w:szCs w:val="20"/>
-              </w:rPr>
-            </w:pPr>
-            <w:r>
-              <w:rPr>
-                <w:noProof/>
-                <w:color w:val="004600"/>
-                <w:sz w:val="20"/>
-                <w:szCs w:val="20"/>
-              </w:rPr>
-              <w:t>JIRA</w:t>
-            </w:r>
-          </w:p>
-          <w:p>
-            <w:pPr>
-              <w:rPr>
-                <w:b/>
-                <w:noProof/>
-                <w:color w:val="004600"/>
-                <w:sz w:val="20"/>
-                <w:szCs w:val="20"/>
-              </w:rPr>
-            </w:pPr>
-          </w:p>
-          <w:p>
-            <w:pPr>
-              <w:rPr>
-                <w:noProof/>
-                <w:color w:val="004600"/>
-                <w:sz w:val="20"/>
-                <w:szCs w:val="20"/>
-              </w:rPr>
-            </w:pPr>
-            <w:r>
-              <w:rPr>
-                <w:noProof/>
-                <w:color w:val="004600"/>
-                <w:sz w:val="20"/>
-                <w:szCs w:val="20"/>
-              </w:rPr>
-              <w:t xml:space="preserve">              Other Skills:</w:t>
+              <w:ind w:left="616"/>
+              <w:rPr>
+                <w:noProof/>
+                <w:color w:val="004600"/>
+                <w:sz w:val="20"/>
+                <w:szCs w:val="20"/>
+              </w:rPr>
+            </w:pPr>
+            <w:r>
+              <w:rPr>
+                <w:noProof/>
+                <w:color w:val="004600"/>
+                <w:sz w:val="20"/>
+                <w:szCs w:val="20"/>
+              </w:rPr>
+              <w:t>Audacity</w:t>
             </w:r>
           </w:p>
           <w:p>
@@ -3087,23 +3090,22 @@
                 <w:ilvl w:val="0"/>
                 <w:numId w:val="2"/>
               </w:numPr>
-              <w:spacing w:line="192" w:lineRule="auto"/>
-              <w:ind w:left="1123"/>
-              <w:rPr>
-                <w:noProof/>
-                <w:color w:val="004600"/>
-                <w:sz w:val="20"/>
-                <w:szCs w:val="20"/>
-              </w:rPr>
-            </w:pPr>
-            <w:r>
-              <w:rPr>
-                <w:noProof/>
-                <w:color w:val="004600"/>
-                <w:sz w:val="20"/>
-                <w:szCs w:val="20"/>
-              </w:rPr>
-              <w:t>Sprite art and animation</w:t>
+              <w:ind w:left="616"/>
+              <w:rPr>
+                <w:noProof/>
+                <w:color w:val="004600"/>
+                <w:sz w:val="20"/>
+                <w:szCs w:val="20"/>
+              </w:rPr>
+            </w:pPr>
+            <w:r>
+              <w:rPr>
+                <w:noProof/>
+                <w:color w:val="004600"/>
+                <w:sz w:val="20"/>
+                <w:szCs w:val="20"/>
+              </w:rPr>
+              <w:t>Perforce</w:t>
             </w:r>
           </w:p>
           <w:p>
@@ -3113,23 +3115,22 @@
                 <w:ilvl w:val="0"/>
                 <w:numId w:val="2"/>
               </w:numPr>
-              <w:spacing w:line="192" w:lineRule="auto"/>
-              <w:ind w:left="1123"/>
-              <w:rPr>
-                <w:noProof/>
-                <w:color w:val="004600"/>
-                <w:sz w:val="20"/>
-                <w:szCs w:val="20"/>
-              </w:rPr>
-            </w:pPr>
-            <w:r>
-              <w:rPr>
-                <w:noProof/>
-                <w:color w:val="004600"/>
-                <w:sz w:val="20"/>
-                <w:szCs w:val="20"/>
-              </w:rPr>
-              <w:t>Sketching/life drawing</w:t>
+              <w:ind w:left="616"/>
+              <w:rPr>
+                <w:noProof/>
+                <w:color w:val="004600"/>
+                <w:sz w:val="20"/>
+                <w:szCs w:val="20"/>
+              </w:rPr>
+            </w:pPr>
+            <w:r>
+              <w:rPr>
+                <w:noProof/>
+                <w:color w:val="004600"/>
+                <w:sz w:val="20"/>
+                <w:szCs w:val="20"/>
+              </w:rPr>
+              <w:t>JIRA</w:t>
             </w:r>
           </w:p>
           <w:p>
@@ -3139,7 +3140,27 @@
                 <w:ilvl w:val="0"/>
                 <w:numId w:val="2"/>
               </w:numPr>
-              <w:spacing w:line="192" w:lineRule="auto"/>
+              <w:ind w:left="616"/>
+              <w:rPr>
+                <w:noProof/>
+                <w:color w:val="004600"/>
+                <w:sz w:val="20"/>
+                <w:szCs w:val="20"/>
+              </w:rPr>
+            </w:pPr>
+            <w:r>
+              <w:rPr>
+                <w:noProof/>
+                <w:color w:val="004600"/>
+                <w:sz w:val="20"/>
+                <w:szCs w:val="20"/>
+              </w:rPr>
+              <w:t>3Ds Max</w:t>
+            </w:r>
+          </w:p>
+          <w:p>
+            <w:pPr>
+              <w:pStyle w:val="ListParagraph"/>
               <w:ind w:left="1123"/>
               <w:rPr>
                 <w:noProof/>
@@ -3148,6 +3169,142 @@
                 <w:szCs w:val="20"/>
               </w:rPr>
             </w:pPr>
+          </w:p>
+        </w:tc>
+        <w:tc>
+          <w:tcPr>
+            <w:tcW w:w="5125" w:type="dxa"/>
+            <w:gridSpan w:val="2"/>
+            <w:tcBorders>
+              <w:top w:val="nil"/>
+              <w:left w:val="nil"/>
+              <w:bottom w:val="nil"/>
+              <w:right w:val="nil"/>
+            </w:tcBorders>
+          </w:tcPr>
+          <w:p>
+            <w:pPr>
+              <w:ind w:left="256"/>
+              <w:rPr>
+                <w:noProof/>
+                <w:color w:val="004600"/>
+                <w:sz w:val="20"/>
+                <w:szCs w:val="20"/>
+              </w:rPr>
+            </w:pPr>
+          </w:p>
+          <w:p>
+            <w:pPr>
+              <w:ind w:left="256"/>
+              <w:rPr>
+                <w:b/>
+                <w:noProof/>
+                <w:color w:val="004600"/>
+                <w:sz w:val="20"/>
+                <w:szCs w:val="20"/>
+              </w:rPr>
+            </w:pPr>
+            <w:r>
+              <w:rPr>
+                <w:b/>
+                <w:noProof/>
+                <w:color w:val="004600"/>
+                <w:sz w:val="20"/>
+                <w:szCs w:val="20"/>
+              </w:rPr>
+              <w:t>Other Skills:</w:t>
+            </w:r>
+          </w:p>
+          <w:p>
+            <w:pPr>
+              <w:pStyle w:val="ListParagraph"/>
+              <w:numPr>
+                <w:ilvl w:val="0"/>
+                <w:numId w:val="2"/>
+              </w:numPr>
+              <w:ind w:left="616"/>
+              <w:rPr>
+                <w:noProof/>
+                <w:color w:val="004600"/>
+                <w:sz w:val="20"/>
+                <w:szCs w:val="20"/>
+              </w:rPr>
+            </w:pPr>
+            <w:r>
+              <w:rPr>
+                <w:noProof/>
+                <w:color w:val="004600"/>
+                <w:sz w:val="20"/>
+                <w:szCs w:val="20"/>
+              </w:rPr>
+              <w:t>Rapid BSP prototyping</w:t>
+            </w:r>
+          </w:p>
+          <w:p>
+            <w:pPr>
+              <w:pStyle w:val="ListParagraph"/>
+              <w:numPr>
+                <w:ilvl w:val="0"/>
+                <w:numId w:val="2"/>
+              </w:numPr>
+              <w:ind w:left="616"/>
+              <w:rPr>
+                <w:noProof/>
+                <w:color w:val="004600"/>
+                <w:sz w:val="20"/>
+                <w:szCs w:val="20"/>
+              </w:rPr>
+            </w:pPr>
+            <w:r>
+              <w:rPr>
+                <w:noProof/>
+                <w:color w:val="004600"/>
+                <w:sz w:val="20"/>
+                <w:szCs w:val="20"/>
+              </w:rPr>
+              <w:t>Sprite art and animation</w:t>
+            </w:r>
+          </w:p>
+          <w:p>
+            <w:pPr>
+              <w:pStyle w:val="ListParagraph"/>
+              <w:numPr>
+                <w:ilvl w:val="0"/>
+                <w:numId w:val="2"/>
+              </w:numPr>
+              <w:ind w:left="616"/>
+              <w:rPr>
+                <w:noProof/>
+                <w:color w:val="004600"/>
+                <w:sz w:val="20"/>
+                <w:szCs w:val="20"/>
+              </w:rPr>
+            </w:pPr>
+            <w:r>
+              <w:rPr>
+                <w:noProof/>
+                <w:color w:val="004600"/>
+                <w:sz w:val="20"/>
+                <w:szCs w:val="20"/>
+              </w:rPr>
+              <w:t>Sketching/life drawing</w:t>
+            </w:r>
+          </w:p>
+          <w:p>
+            <w:pPr>
+              <w:pStyle w:val="ListParagraph"/>
+              <w:numPr>
+                <w:ilvl w:val="0"/>
+                <w:numId w:val="2"/>
+              </w:numPr>
+              <w:ind w:left="616"/>
+              <w:rPr>
+                <w:noProof/>
+                <w:color w:val="004600"/>
+                <w:sz w:val="20"/>
+                <w:szCs w:val="20"/>
+              </w:rPr>
+            </w:pPr>
             <w:r>
               <w:rPr>
                 <w:noProof/>
@@ -3161,27 +3318,50 @@
           <w:p>
             <w:pPr>
               <w:rPr>
+                <w:b/>
+                <w:noProof/>
+                <w:color w:val="004600"/>
+                <w:sz w:val="20"/>
+                <w:szCs w:val="20"/>
+              </w:rPr>
+            </w:pPr>
+            <w:r>
+              <w:rPr>
                 <w:noProof/>
                 <w:color w:val="004600"/>
                 <w:sz w:val="28"/>
               </w:rPr>
-            </w:pPr>
-            <w:r>
+              <w:t xml:space="preserve">        </w:t>
+            </w:r>
+          </w:p>
+          <w:p>
+            <w:pPr>
               <w:rPr>
                 <w:noProof/>
                 <w:color w:val="004600"/>
                 <w:sz w:val="28"/>
               </w:rPr>
-              <w:t xml:space="preserve">        </w:t>
+            </w:pPr>
+            <w:r>
+              <w:rPr>
+                <w:noProof/>
+                <w:color w:val="004600"/>
+                <w:sz w:val="28"/>
+              </w:rPr>
+              <w:t xml:space="preserve"> </w:t>
             </w:r>
           </w:p>
         </w:tc>
       </w:tr>
       <w:tr>
+        <w:trPr>
+          <w:gridAfter w:val="1"/>
+          <w:wAfter w:w="1440" w:type="dxa"/>
+        </w:trPr>
         <w:tc>
           <w:tcPr>
             <w:tcW w:w="12230" w:type="dxa"/>
-            <w:gridSpan w:val="3"/>
+            <w:gridSpan w:val="4"/>
             <w:tcBorders>
               <w:bottom w:val="single" w:sz="4" w:space="0" w:color="auto"/>
             </w:tcBorders>
@@ -3200,24 +3380,20 @@
                 <w:color w:val="004600"/>
                 <w:sz w:val="28"/>
               </w:rPr>
-              <w:t xml:space="preserve">      </w:t>
-            </w:r>
-            <w:r>
-              <w:rPr>
-                <w:noProof/>
-                <w:color w:val="004600"/>
-                <w:sz w:val="28"/>
-              </w:rPr>
-              <w:t>Other Experience</w:t>
+              <w:t xml:space="preserve">      Other Experience</w:t>
             </w:r>
           </w:p>
         </w:tc>
       </w:tr>
       <w:tr>
+        <w:trPr>
+          <w:gridAfter w:val="1"/>
+          <w:wAfter w:w="1440" w:type="dxa"/>
+        </w:trPr>
         <w:tc>
           <w:tcPr>
             <w:tcW w:w="12230" w:type="dxa"/>
-            <w:gridSpan w:val="3"/>
+            <w:gridSpan w:val="4"/>
             <w:tcBorders>
               <w:top w:val="single" w:sz="4" w:space="0" w:color="auto"/>
               <w:left w:val="nil"/>
@@ -3299,7 +3475,32 @@
                 <w:sz w:val="20"/>
                 <w:szCs w:val="20"/>
               </w:rPr>
-              <w:t xml:space="preserve"> written in C# and using .NET framework</w:t>
+              <w:t xml:space="preserve"> </w:t>
+            </w:r>
+          </w:p>
+          <w:p>
+            <w:pPr>
+              <w:pStyle w:val="ListParagraph"/>
+              <w:numPr>
+                <w:ilvl w:val="0"/>
+                <w:numId w:val="2"/>
+              </w:numPr>
+              <w:ind w:left="1140"/>
+              <w:rPr>
+                <w:noProof/>
+                <w:color w:val="004600"/>
+                <w:sz w:val="20"/>
+                <w:szCs w:val="20"/>
+              </w:rPr>
+            </w:pPr>
+            <w:r>
+              <w:rPr>
+                <w:noProof/>
+                <w:color w:val="004600"/>
+                <w:sz w:val="20"/>
+                <w:szCs w:val="20"/>
+              </w:rPr>
+              <w:t>written in C# and using .NET framework</w:t>
             </w:r>
           </w:p>
           <w:p>
@@ -3321,8 +3522,6 @@
           <w:noProof/>
         </w:rPr>
       </w:pPr>
-      <w:bookmarkStart w:id="0" w:name="_GoBack"/>
-      <w:bookmarkEnd w:id="0"/>
     </w:p>
     <w:sectPr>
       <w:pgSz w:w="12240" w:h="15840"/>
@@ -7362,7 +7561,7 @@
 </file>
 
 <file path=customXml/itemProps1.xml><?xml version="1.0" encoding="utf-8"?>
-<ds:datastoreItem xmlns:ds="http://schemas.openxmlformats.org/officeDocument/2006/customXml" ds:itemID="{ACFF226F-B909-49EC-9954-109FE9C745BD}">
+<ds:datastoreItem xmlns:ds="http://schemas.openxmlformats.org/officeDocument/2006/customXml" ds:itemID="{86E46B5A-0A47-4B66-992C-FDB46B258971}">
   <ds:schemaRefs>
     <ds:schemaRef ds:uri="http://schemas.openxmlformats.org/officeDocument/2006/bibliography"/>
   </ds:schemaRefs>

</xml_diff>

<commit_message>
revised resume (both website and docs), also revised welcome/about info
</commit_message>
<xml_diff>
--- a/resume_WilliamBrachoBlok.docx
+++ b/resume_WilliamBrachoBlok.docx
@@ -667,7 +667,81 @@
                 <w:sz w:val="20"/>
                 <w:szCs w:val="20"/>
               </w:rPr>
-              <w:t>(Fall 2017 – Spring 2019)</w:t>
+              <w:t>(</w:t>
+            </w:r>
+            <w:r>
+              <w:rPr>
+                <w:noProof/>
+                <w:color w:val="004600"/>
+                <w:sz w:val="20"/>
+                <w:szCs w:val="20"/>
+              </w:rPr>
+              <w:t>August 18</w:t>
+            </w:r>
+            <w:r>
+              <w:rPr>
+                <w:noProof/>
+                <w:color w:val="004600"/>
+                <w:sz w:val="20"/>
+                <w:szCs w:val="20"/>
+                <w:vertAlign w:val="superscript"/>
+              </w:rPr>
+              <w:t>th</w:t>
+            </w:r>
+            <w:r>
+              <w:rPr>
+                <w:noProof/>
+                <w:color w:val="004600"/>
+                <w:sz w:val="20"/>
+                <w:szCs w:val="20"/>
+              </w:rPr>
+              <w:t xml:space="preserve"> 2017</w:t>
+            </w:r>
+            <w:r>
+              <w:rPr>
+                <w:noProof/>
+                <w:color w:val="004600"/>
+                <w:sz w:val="20"/>
+                <w:szCs w:val="20"/>
+              </w:rPr>
+              <w:t xml:space="preserve"> – </w:t>
+            </w:r>
+            <w:r>
+              <w:rPr>
+                <w:noProof/>
+                <w:color w:val="004600"/>
+                <w:sz w:val="20"/>
+                <w:szCs w:val="20"/>
+              </w:rPr>
+              <w:t>May 17</w:t>
+            </w:r>
+            <w:r>
+              <w:rPr>
+                <w:noProof/>
+                <w:color w:val="004600"/>
+                <w:sz w:val="20"/>
+                <w:szCs w:val="20"/>
+                <w:vertAlign w:val="superscript"/>
+              </w:rPr>
+              <w:t>th</w:t>
+            </w:r>
+            <w:r>
+              <w:rPr>
+                <w:noProof/>
+                <w:color w:val="004600"/>
+                <w:sz w:val="20"/>
+                <w:szCs w:val="20"/>
+              </w:rPr>
+              <w:t xml:space="preserve"> 2019</w:t>
+            </w:r>
+            <w:r>
+              <w:rPr>
+                <w:noProof/>
+                <w:color w:val="004600"/>
+                <w:sz w:val="20"/>
+                <w:szCs w:val="20"/>
+              </w:rPr>
+              <w:t>)</w:t>
             </w:r>
             <w:r>
               <w:rPr>
@@ -735,18 +809,6 @@
               </w:rPr>
               <w:t xml:space="preserve"> </w:t>
             </w:r>
-          </w:p>
-          <w:p>
-            <w:pPr>
-              <w:pStyle w:val="NoSpacing"/>
-              <w:spacing w:line="480" w:lineRule="auto"/>
-              <w:ind w:left="330"/>
-              <w:rPr>
-                <w:noProof/>
-                <w:sz w:val="20"/>
-                <w:szCs w:val="20"/>
-              </w:rPr>
-            </w:pPr>
             <w:r>
               <w:rPr>
                 <w:b/>
@@ -1050,6 +1112,7 @@
           </w:tcPr>
           <w:p>
             <w:pPr>
+              <w:ind w:left="340"/>
               <w:rPr>
                 <w:noProof/>
                 <w:color w:val="FFFFFF" w:themeColor="background1"/>
@@ -1200,7 +1263,16 @@
                 <w:sz w:val="20"/>
                 <w:szCs w:val="20"/>
               </w:rPr>
-              <w:t>blueprints</w:t>
+              <w:t>B</w:t>
+            </w:r>
+            <w:r>
+              <w:rPr>
+                <w:b/>
+                <w:noProof/>
+                <w:sz w:val="20"/>
+                <w:szCs w:val="20"/>
+              </w:rPr>
+              <w:t>lueprints</w:t>
             </w:r>
           </w:p>
           <w:p>
@@ -1647,7 +1719,87 @@
                 <w:sz w:val="20"/>
                 <w:szCs w:val="20"/>
               </w:rPr>
-              <w:t xml:space="preserve"> game/level designer, programmer, and artist</w:t>
+              <w:t xml:space="preserve"> </w:t>
+            </w:r>
+            <w:r>
+              <w:rPr>
+                <w:noProof/>
+                <w:sz w:val="20"/>
+                <w:szCs w:val="20"/>
+              </w:rPr>
+              <w:t>G</w:t>
+            </w:r>
+            <w:r>
+              <w:rPr>
+                <w:noProof/>
+                <w:sz w:val="20"/>
+                <w:szCs w:val="20"/>
+              </w:rPr>
+              <w:t>ame/</w:t>
+            </w:r>
+            <w:r>
+              <w:rPr>
+                <w:noProof/>
+                <w:sz w:val="20"/>
+                <w:szCs w:val="20"/>
+              </w:rPr>
+              <w:t>L</w:t>
+            </w:r>
+            <w:r>
+              <w:rPr>
+                <w:noProof/>
+                <w:sz w:val="20"/>
+                <w:szCs w:val="20"/>
+              </w:rPr>
+              <w:t xml:space="preserve">evel </w:t>
+            </w:r>
+            <w:r>
+              <w:rPr>
+                <w:noProof/>
+                <w:sz w:val="20"/>
+                <w:szCs w:val="20"/>
+              </w:rPr>
+              <w:t>D</w:t>
+            </w:r>
+            <w:r>
+              <w:rPr>
+                <w:noProof/>
+                <w:sz w:val="20"/>
+                <w:szCs w:val="20"/>
+              </w:rPr>
+              <w:t xml:space="preserve">esigner, </w:t>
+            </w:r>
+            <w:r>
+              <w:rPr>
+                <w:noProof/>
+                <w:sz w:val="20"/>
+                <w:szCs w:val="20"/>
+              </w:rPr>
+              <w:t>P</w:t>
+            </w:r>
+            <w:r>
+              <w:rPr>
+                <w:noProof/>
+                <w:sz w:val="20"/>
+                <w:szCs w:val="20"/>
+              </w:rPr>
+              <w:t xml:space="preserve">rogrammer, and </w:t>
+            </w:r>
+            <w:r>
+              <w:rPr>
+                <w:noProof/>
+                <w:sz w:val="20"/>
+                <w:szCs w:val="20"/>
+              </w:rPr>
+              <w:t>A</w:t>
+            </w:r>
+            <w:r>
+              <w:rPr>
+                <w:noProof/>
+                <w:sz w:val="20"/>
+                <w:szCs w:val="20"/>
+              </w:rPr>
+              <w:t>rtist</w:t>
             </w:r>
           </w:p>
           <w:p>
@@ -1774,9 +1926,8 @@
           <w:p>
             <w:pPr>
               <w:spacing w:line="192" w:lineRule="auto"/>
-              <w:ind w:right="421"/>
-              <w:rPr>
-                <w:i/>
+              <w:ind w:left="340" w:right="421"/>
+              <w:rPr>
                 <w:noProof/>
                 <w:color w:val="004600"/>
                 <w:sz w:val="20"/>
@@ -1792,7 +1943,7 @@
                 <w:sz w:val="20"/>
                 <w:szCs w:val="20"/>
               </w:rPr>
-              <w:t xml:space="preserve">        </w:t>
+              <w:t>La Rana</w:t>
             </w:r>
             <w:r>
               <w:rPr>
@@ -1803,7 +1954,28 @@
                 <w:sz w:val="20"/>
                 <w:szCs w:val="20"/>
               </w:rPr>
-              <w:t xml:space="preserve">La Rana </w:t>
+              <w:t xml:space="preserve"> </w:t>
+            </w:r>
+            <w:r>
+              <w:rPr>
+                <w:i/>
+                <w:noProof/>
+                <w:color w:val="004600"/>
+                <w:sz w:val="20"/>
+                <w:szCs w:val="20"/>
+              </w:rPr>
+              <w:t>(team size: 14)</w:t>
+            </w:r>
+            <w:r>
+              <w:rPr>
+                <w:b/>
+                <w:i/>
+                <w:noProof/>
+                <w:color w:val="004600"/>
+                <w:sz w:val="20"/>
+                <w:szCs w:val="20"/>
+              </w:rPr>
+              <w:t xml:space="preserve"> </w:t>
             </w:r>
             <w:r>
               <w:rPr>
@@ -1835,21 +2007,13 @@
                 <w:numId w:val="3"/>
               </w:numPr>
               <w:spacing w:line="192" w:lineRule="auto"/>
-              <w:ind w:left="1156" w:right="421"/>
-              <w:rPr>
-                <w:noProof/>
-                <w:sz w:val="20"/>
-                <w:szCs w:val="20"/>
-              </w:rPr>
-            </w:pPr>
-            <w:r>
-              <w:rPr>
-                <w:noProof/>
-                <w:sz w:val="20"/>
-                <w:szCs w:val="20"/>
-              </w:rPr>
-              <w:t xml:space="preserve">Completed a casual adventure PC game in </w:t>
-            </w:r>
+              <w:ind w:left="970" w:right="421"/>
+              <w:rPr>
+                <w:noProof/>
+                <w:sz w:val="20"/>
+                <w:szCs w:val="20"/>
+              </w:rPr>
+            </w:pPr>
             <w:r>
               <w:rPr>
                 <w:b/>
@@ -1857,24 +2021,15 @@
                 <w:sz w:val="20"/>
                 <w:szCs w:val="20"/>
               </w:rPr>
-              <w:t>Unreal Engine 4</w:t>
-            </w:r>
-            <w:r>
-              <w:rPr>
-                <w:noProof/>
-                <w:sz w:val="20"/>
-                <w:szCs w:val="20"/>
-              </w:rPr>
-              <w:t xml:space="preserve"> and </w:t>
-            </w:r>
-            <w:r>
-              <w:rPr>
-                <w:b/>
-                <w:noProof/>
-                <w:sz w:val="20"/>
-                <w:szCs w:val="20"/>
-              </w:rPr>
-              <w:t>published it on Steam</w:t>
+              <w:t>Role:</w:t>
+            </w:r>
+            <w:r>
+              <w:rPr>
+                <w:noProof/>
+                <w:sz w:val="20"/>
+                <w:szCs w:val="20"/>
+              </w:rPr>
+              <w:t xml:space="preserve"> Level Designer</w:t>
             </w:r>
           </w:p>
           <w:p>
@@ -1885,20 +2040,46 @@
                 <w:numId w:val="3"/>
               </w:numPr>
               <w:spacing w:line="192" w:lineRule="auto"/>
-              <w:ind w:left="1156" w:right="421"/>
-              <w:rPr>
-                <w:noProof/>
-                <w:sz w:val="20"/>
-                <w:szCs w:val="20"/>
-              </w:rPr>
-            </w:pPr>
-            <w:r>
-              <w:rPr>
-                <w:noProof/>
-                <w:sz w:val="20"/>
-                <w:szCs w:val="20"/>
-              </w:rPr>
-              <w:t>Worked in a multidisciplinary team of 14 developers</w:t>
+              <w:ind w:left="970" w:right="421"/>
+              <w:rPr>
+                <w:noProof/>
+                <w:sz w:val="20"/>
+                <w:szCs w:val="20"/>
+              </w:rPr>
+            </w:pPr>
+            <w:r>
+              <w:rPr>
+                <w:noProof/>
+                <w:sz w:val="20"/>
+                <w:szCs w:val="20"/>
+              </w:rPr>
+              <w:t xml:space="preserve">Completed a casual adventure PC game in </w:t>
+            </w:r>
+            <w:r>
+              <w:rPr>
+                <w:b/>
+                <w:noProof/>
+                <w:sz w:val="20"/>
+                <w:szCs w:val="20"/>
+              </w:rPr>
+              <w:t>Unreal Engine 4</w:t>
+            </w:r>
+            <w:r>
+              <w:rPr>
+                <w:noProof/>
+                <w:sz w:val="20"/>
+                <w:szCs w:val="20"/>
+              </w:rPr>
+              <w:t xml:space="preserve"> and </w:t>
+            </w:r>
+            <w:r>
+              <w:rPr>
+                <w:b/>
+                <w:noProof/>
+                <w:sz w:val="20"/>
+                <w:szCs w:val="20"/>
+              </w:rPr>
+              <w:t>published it on Steam</w:t>
             </w:r>
           </w:p>
           <w:p>
@@ -1909,77 +2090,36 @@
                 <w:numId w:val="3"/>
               </w:numPr>
               <w:spacing w:line="192" w:lineRule="auto"/>
-              <w:ind w:left="1156" w:right="421"/>
-              <w:rPr>
-                <w:i/>
-                <w:noProof/>
-                <w:sz w:val="20"/>
-                <w:szCs w:val="20"/>
-              </w:rPr>
-            </w:pPr>
-            <w:r>
-              <w:rPr>
-                <w:b/>
-                <w:noProof/>
-                <w:sz w:val="20"/>
-                <w:szCs w:val="20"/>
-              </w:rPr>
-              <w:t>Role:</w:t>
-            </w:r>
-            <w:r>
-              <w:rPr>
-                <w:noProof/>
-                <w:sz w:val="20"/>
-                <w:szCs w:val="20"/>
-              </w:rPr>
-              <w:t xml:space="preserve"> Level Designer</w:t>
-            </w:r>
-          </w:p>
-          <w:p>
-            <w:pPr>
-              <w:pStyle w:val="ListParagraph"/>
-              <w:spacing w:line="192" w:lineRule="auto"/>
-              <w:ind w:left="1156" w:right="421"/>
-              <w:rPr>
-                <w:i/>
-                <w:noProof/>
-                <w:color w:val="004600"/>
-                <w:sz w:val="20"/>
-                <w:szCs w:val="20"/>
-              </w:rPr>
-            </w:pPr>
-          </w:p>
-          <w:p>
-            <w:pPr>
-              <w:spacing w:line="192" w:lineRule="auto"/>
-              <w:ind w:left="346" w:right="421"/>
-              <w:rPr>
-                <w:noProof/>
-                <w:color w:val="004600"/>
-                <w:sz w:val="20"/>
-                <w:szCs w:val="20"/>
-              </w:rPr>
-            </w:pPr>
-            <w:r>
-              <w:rPr>
-                <w:b/>
-                <w:i/>
-                <w:noProof/>
-                <w:color w:val="004600"/>
-                <w:sz w:val="20"/>
-                <w:szCs w:val="20"/>
-              </w:rPr>
-              <w:t>Interstellar Racing League</w:t>
-            </w:r>
-            <w:r>
-              <w:rPr>
-                <w:i/>
-                <w:noProof/>
-                <w:color w:val="004600"/>
-                <w:sz w:val="20"/>
-                <w:szCs w:val="20"/>
-              </w:rPr>
-              <w:t xml:space="preserve"> – Spring 2018</w:t>
+              <w:ind w:left="970" w:right="421"/>
+              <w:rPr>
+                <w:noProof/>
+                <w:sz w:val="20"/>
+                <w:szCs w:val="20"/>
+              </w:rPr>
+            </w:pPr>
+            <w:r>
+              <w:rPr>
+                <w:noProof/>
+                <w:sz w:val="20"/>
+                <w:szCs w:val="20"/>
+              </w:rPr>
+              <w:t>Designed</w:t>
+            </w:r>
+            <w:r>
+              <w:rPr>
+                <w:noProof/>
+                <w:sz w:val="20"/>
+                <w:szCs w:val="20"/>
+              </w:rPr>
+              <w:t xml:space="preserve"> base metrics for environment design</w:t>
+            </w:r>
+            <w:r>
+              <w:rPr>
+                <w:noProof/>
+                <w:sz w:val="20"/>
+                <w:szCs w:val="20"/>
+              </w:rPr>
+              <w:t xml:space="preserve"> </w:t>
             </w:r>
           </w:p>
           <w:p>
@@ -1990,33 +2130,53 @@
                 <w:numId w:val="3"/>
               </w:numPr>
               <w:spacing w:line="192" w:lineRule="auto"/>
-              <w:ind w:left="1123" w:right="421"/>
-              <w:rPr>
-                <w:b/>
-                <w:noProof/>
-                <w:sz w:val="20"/>
-                <w:szCs w:val="20"/>
-              </w:rPr>
-            </w:pPr>
-            <w:r>
-              <w:rPr>
-                <w:noProof/>
-                <w:sz w:val="20"/>
-                <w:szCs w:val="20"/>
-              </w:rPr>
-              <w:t xml:space="preserve">Completed a PC couch cop-op racing game in </w:t>
-            </w:r>
-            <w:r>
-              <w:rPr>
-                <w:b/>
-                <w:noProof/>
-                <w:sz w:val="20"/>
-                <w:szCs w:val="20"/>
-              </w:rPr>
-              <w:t>Unreal Engine 4</w:t>
-            </w:r>
-            <w:bookmarkStart w:id="0" w:name="_GoBack"/>
-            <w:bookmarkEnd w:id="0"/>
+              <w:ind w:left="970" w:right="421"/>
+              <w:rPr>
+                <w:noProof/>
+                <w:sz w:val="20"/>
+                <w:szCs w:val="20"/>
+              </w:rPr>
+            </w:pPr>
+            <w:r>
+              <w:rPr>
+                <w:noProof/>
+                <w:sz w:val="20"/>
+                <w:szCs w:val="20"/>
+              </w:rPr>
+              <w:t>Designed an</w:t>
+            </w:r>
+            <w:r>
+              <w:rPr>
+                <w:noProof/>
+                <w:sz w:val="20"/>
+                <w:szCs w:val="20"/>
+              </w:rPr>
+              <w:t>d built a level</w:t>
+            </w:r>
+            <w:r>
+              <w:rPr>
+                <w:noProof/>
+                <w:sz w:val="20"/>
+                <w:szCs w:val="20"/>
+              </w:rPr>
+              <w:t xml:space="preserve"> with puzzles</w:t>
+            </w:r>
+            <w:r>
+              <w:rPr>
+                <w:noProof/>
+                <w:sz w:val="20"/>
+                <w:szCs w:val="20"/>
+              </w:rPr>
+              <w:t xml:space="preserve"> introducing </w:t>
+            </w:r>
+            <w:r>
+              <w:rPr>
+                <w:noProof/>
+                <w:sz w:val="20"/>
+                <w:szCs w:val="20"/>
+              </w:rPr>
+              <w:t xml:space="preserve">new mechanics to the player </w:t>
+            </w:r>
           </w:p>
           <w:p>
             <w:pPr>
@@ -2026,21 +2186,99 @@
                 <w:numId w:val="3"/>
               </w:numPr>
               <w:spacing w:line="192" w:lineRule="auto"/>
-              <w:ind w:left="1123" w:right="421"/>
-              <w:rPr>
-                <w:noProof/>
-                <w:sz w:val="20"/>
-                <w:szCs w:val="20"/>
-                <w:u w:val="single"/>
-              </w:rPr>
-            </w:pPr>
-            <w:r>
-              <w:rPr>
-                <w:noProof/>
-                <w:sz w:val="20"/>
-                <w:szCs w:val="20"/>
-              </w:rPr>
-              <w:t>Worked in a multidisciplinary team of 54 developers</w:t>
+              <w:ind w:left="970" w:right="421"/>
+              <w:rPr>
+                <w:noProof/>
+                <w:sz w:val="20"/>
+                <w:szCs w:val="20"/>
+              </w:rPr>
+            </w:pPr>
+            <w:r>
+              <w:rPr>
+                <w:noProof/>
+                <w:sz w:val="20"/>
+                <w:szCs w:val="20"/>
+              </w:rPr>
+              <w:t>Designed and implemented a visual link feature for puzzle conveyance</w:t>
+            </w:r>
+          </w:p>
+          <w:p>
+            <w:pPr>
+              <w:pStyle w:val="ListParagraph"/>
+              <w:spacing w:line="192" w:lineRule="auto"/>
+              <w:ind w:left="1156" w:right="421"/>
+              <w:rPr>
+                <w:i/>
+                <w:noProof/>
+                <w:color w:val="004600"/>
+                <w:sz w:val="20"/>
+                <w:szCs w:val="20"/>
+              </w:rPr>
+            </w:pPr>
+          </w:p>
+          <w:p>
+            <w:pPr>
+              <w:spacing w:line="192" w:lineRule="auto"/>
+              <w:ind w:left="346" w:right="421"/>
+              <w:rPr>
+                <w:noProof/>
+                <w:color w:val="004600"/>
+                <w:sz w:val="20"/>
+                <w:szCs w:val="20"/>
+              </w:rPr>
+            </w:pPr>
+            <w:r>
+              <w:rPr>
+                <w:b/>
+                <w:i/>
+                <w:noProof/>
+                <w:color w:val="004600"/>
+                <w:sz w:val="20"/>
+                <w:szCs w:val="20"/>
+              </w:rPr>
+              <w:t>Interstellar Racing League</w:t>
+            </w:r>
+            <w:r>
+              <w:rPr>
+                <w:b/>
+                <w:i/>
+                <w:noProof/>
+                <w:color w:val="004600"/>
+                <w:sz w:val="20"/>
+                <w:szCs w:val="20"/>
+              </w:rPr>
+              <w:t xml:space="preserve"> </w:t>
+            </w:r>
+            <w:r>
+              <w:rPr>
+                <w:i/>
+                <w:noProof/>
+                <w:color w:val="004600"/>
+                <w:sz w:val="20"/>
+                <w:szCs w:val="20"/>
+              </w:rPr>
+              <w:t>(team size: 54)</w:t>
+            </w:r>
+            <w:r>
+              <w:rPr>
+                <w:b/>
+                <w:i/>
+                <w:noProof/>
+                <w:color w:val="004600"/>
+                <w:sz w:val="20"/>
+                <w:szCs w:val="20"/>
+              </w:rPr>
+              <w:t xml:space="preserve"> </w:t>
+            </w:r>
+            <w:r>
+              <w:rPr>
+                <w:i/>
+                <w:noProof/>
+                <w:color w:val="004600"/>
+                <w:sz w:val="20"/>
+                <w:szCs w:val="20"/>
+              </w:rPr>
+              <w:t xml:space="preserve"> – Spring 2018</w:t>
             </w:r>
           </w:p>
           <w:p>
@@ -2051,7 +2289,7 @@
                 <w:numId w:val="3"/>
               </w:numPr>
               <w:spacing w:line="192" w:lineRule="auto"/>
-              <w:ind w:left="1123" w:right="421"/>
+              <w:ind w:left="970" w:right="421"/>
               <w:rPr>
                 <w:noProof/>
                 <w:sz w:val="20"/>
@@ -2073,65 +2311,23 @@
                 <w:sz w:val="20"/>
                 <w:szCs w:val="20"/>
               </w:rPr>
-              <w:t xml:space="preserve"> Track Designer</w:t>
-            </w:r>
-          </w:p>
-          <w:p>
-            <w:pPr>
-              <w:spacing w:line="192" w:lineRule="auto"/>
-              <w:ind w:right="421"/>
-              <w:rPr>
-                <w:noProof/>
-                <w:color w:val="004600"/>
-                <w:sz w:val="20"/>
-                <w:szCs w:val="20"/>
-                <w:u w:val="single"/>
-              </w:rPr>
-            </w:pPr>
-          </w:p>
-          <w:p>
-            <w:pPr>
-              <w:spacing w:line="192" w:lineRule="auto"/>
-              <w:ind w:left="346" w:right="421"/>
-              <w:rPr>
-                <w:i/>
-                <w:noProof/>
-                <w:color w:val="004600"/>
-                <w:sz w:val="20"/>
-                <w:szCs w:val="20"/>
-              </w:rPr>
-            </w:pPr>
-            <w:r>
-              <w:rPr>
-                <w:b/>
-                <w:i/>
-                <w:noProof/>
-                <w:color w:val="004600"/>
-                <w:sz w:val="20"/>
-                <w:szCs w:val="20"/>
-              </w:rPr>
-              <w:t>Smith And Dozer</w:t>
-            </w:r>
-            <w:r>
-              <w:rPr>
-                <w:b/>
-                <w:i/>
-                <w:noProof/>
-                <w:color w:val="004600"/>
-                <w:sz w:val="20"/>
-                <w:szCs w:val="20"/>
-              </w:rPr>
               <w:t xml:space="preserve"> </w:t>
             </w:r>
             <w:r>
               <w:rPr>
-                <w:i/>
-                <w:noProof/>
-                <w:color w:val="004600"/>
-                <w:sz w:val="20"/>
-                <w:szCs w:val="20"/>
-              </w:rPr>
-              <w:t>– Fall 2017</w:t>
+                <w:noProof/>
+                <w:sz w:val="20"/>
+                <w:szCs w:val="20"/>
+              </w:rPr>
+              <w:t>Racetrack</w:t>
+            </w:r>
+            <w:r>
+              <w:rPr>
+                <w:noProof/>
+                <w:sz w:val="20"/>
+                <w:szCs w:val="20"/>
+              </w:rPr>
+              <w:t xml:space="preserve"> Designer</w:t>
             </w:r>
           </w:p>
           <w:p>
@@ -2142,37 +2338,30 @@
                 <w:numId w:val="3"/>
               </w:numPr>
               <w:spacing w:line="192" w:lineRule="auto"/>
-              <w:ind w:left="1123" w:right="421"/>
-              <w:rPr>
-                <w:noProof/>
-                <w:sz w:val="20"/>
-                <w:szCs w:val="20"/>
-              </w:rPr>
-            </w:pPr>
-            <w:r>
-              <w:rPr>
-                <w:noProof/>
-                <w:sz w:val="20"/>
-                <w:szCs w:val="20"/>
-              </w:rPr>
-              <w:t xml:space="preserve">Completed a 2D side-scroller platform mobile game in </w:t>
-            </w:r>
-            <w:r>
+              <w:ind w:left="970" w:right="421"/>
               <w:rPr>
                 <w:b/>
                 <w:noProof/>
                 <w:sz w:val="20"/>
                 <w:szCs w:val="20"/>
               </w:rPr>
-              <w:t>Unity 2D</w:t>
-            </w:r>
-            <w:r>
-              <w:rPr>
-                <w:noProof/>
-                <w:sz w:val="20"/>
-                <w:szCs w:val="20"/>
-              </w:rPr>
-              <w:t xml:space="preserve"> in a multidisciplinary team of 4 developers</w:t>
+            </w:pPr>
+            <w:r>
+              <w:rPr>
+                <w:noProof/>
+                <w:sz w:val="20"/>
+                <w:szCs w:val="20"/>
+              </w:rPr>
+              <w:t xml:space="preserve">Completed a PC couch cop-op racing game in </w:t>
+            </w:r>
+            <w:r>
+              <w:rPr>
+                <w:b/>
+                <w:noProof/>
+                <w:sz w:val="20"/>
+                <w:szCs w:val="20"/>
+              </w:rPr>
+              <w:t>Unreal Engine 4</w:t>
             </w:r>
           </w:p>
           <w:p>
@@ -2183,68 +2372,34 @@
                 <w:numId w:val="3"/>
               </w:numPr>
               <w:spacing w:line="192" w:lineRule="auto"/>
-              <w:ind w:left="1123" w:right="421"/>
-              <w:rPr>
-                <w:noProof/>
-                <w:sz w:val="20"/>
-                <w:szCs w:val="20"/>
-              </w:rPr>
-            </w:pPr>
-            <w:r>
-              <w:rPr>
-                <w:b/>
-                <w:noProof/>
-                <w:sz w:val="20"/>
-                <w:szCs w:val="20"/>
-              </w:rPr>
-              <w:t>Role:</w:t>
-            </w:r>
-            <w:r>
-              <w:rPr>
-                <w:noProof/>
-                <w:sz w:val="20"/>
-                <w:szCs w:val="20"/>
-              </w:rPr>
-              <w:t xml:space="preserve"> </w:t>
-            </w:r>
-            <w:r>
-              <w:rPr>
-                <w:noProof/>
-                <w:sz w:val="20"/>
-                <w:szCs w:val="20"/>
-              </w:rPr>
-              <w:t>L</w:t>
-            </w:r>
-            <w:r>
-              <w:rPr>
-                <w:noProof/>
-                <w:sz w:val="20"/>
-                <w:szCs w:val="20"/>
-              </w:rPr>
-              <w:t xml:space="preserve">evel </w:t>
-            </w:r>
-            <w:r>
-              <w:rPr>
-                <w:noProof/>
-                <w:sz w:val="20"/>
-                <w:szCs w:val="20"/>
-              </w:rPr>
-              <w:t>D</w:t>
-            </w:r>
-            <w:r>
-              <w:rPr>
-                <w:noProof/>
-                <w:sz w:val="20"/>
-                <w:szCs w:val="20"/>
-              </w:rPr>
-              <w:t>esigner</w:t>
-            </w:r>
-          </w:p>
-          <w:p>
-            <w:pPr>
-              <w:pStyle w:val="ListParagraph"/>
+              <w:ind w:left="970" w:right="421"/>
+              <w:rPr>
+                <w:noProof/>
+                <w:sz w:val="20"/>
+                <w:szCs w:val="20"/>
+              </w:rPr>
+            </w:pPr>
+            <w:r>
+              <w:rPr>
+                <w:noProof/>
+                <w:sz w:val="20"/>
+                <w:szCs w:val="20"/>
+              </w:rPr>
+              <w:t xml:space="preserve">Designed and built </w:t>
+            </w:r>
+            <w:r>
+              <w:rPr>
+                <w:noProof/>
+                <w:sz w:val="20"/>
+                <w:szCs w:val="20"/>
+              </w:rPr>
+              <w:t>the racetrack for Fallen City</w:t>
+            </w:r>
+          </w:p>
+          <w:p>
+            <w:pPr>
               <w:spacing w:line="192" w:lineRule="auto"/>
-              <w:ind w:left="1123" w:right="421"/>
+              <w:ind w:right="421"/>
               <w:rPr>
                 <w:noProof/>
                 <w:color w:val="004600"/>
@@ -2275,7 +2430,7 @@
                 <w:sz w:val="20"/>
                 <w:szCs w:val="20"/>
               </w:rPr>
-              <w:t>Lunch Rush</w:t>
+              <w:t>Smith And Dozer</w:t>
             </w:r>
             <w:r>
               <w:rPr>
@@ -2285,7 +2440,7 @@
                 <w:sz w:val="20"/>
                 <w:szCs w:val="20"/>
               </w:rPr>
-              <w:t xml:space="preserve"> </w:t>
+              <w:t xml:space="preserve"> (team size: 14)</w:t>
             </w:r>
             <w:r>
               <w:rPr>
@@ -2296,7 +2451,7 @@
                 <w:sz w:val="20"/>
                 <w:szCs w:val="20"/>
               </w:rPr>
-              <w:t>– Chillennium Game Jam Project</w:t>
+              <w:t xml:space="preserve"> </w:t>
             </w:r>
             <w:r>
               <w:rPr>
@@ -2306,7 +2461,7 @@
                 <w:sz w:val="20"/>
                 <w:szCs w:val="20"/>
               </w:rPr>
-              <w:t xml:space="preserve"> - Fall 2016</w:t>
+              <w:t>– Fall 2017</w:t>
             </w:r>
           </w:p>
           <w:p>
@@ -2317,21 +2472,13 @@
                 <w:numId w:val="3"/>
               </w:numPr>
               <w:spacing w:line="192" w:lineRule="auto"/>
-              <w:ind w:left="1123" w:right="421"/>
-              <w:rPr>
-                <w:noProof/>
-                <w:sz w:val="20"/>
-                <w:szCs w:val="20"/>
-              </w:rPr>
-            </w:pPr>
-            <w:r>
-              <w:rPr>
-                <w:noProof/>
-                <w:sz w:val="20"/>
-                <w:szCs w:val="20"/>
-              </w:rPr>
-              <w:t xml:space="preserve">Completed a 2D side-scroller game in </w:t>
-            </w:r>
+              <w:ind w:left="970" w:right="421"/>
+              <w:rPr>
+                <w:noProof/>
+                <w:sz w:val="20"/>
+                <w:szCs w:val="20"/>
+              </w:rPr>
+            </w:pPr>
             <w:r>
               <w:rPr>
                 <w:b/>
@@ -2339,32 +2486,47 @@
                 <w:sz w:val="20"/>
                 <w:szCs w:val="20"/>
               </w:rPr>
-              <w:t>Unity 2D</w:t>
-            </w:r>
-            <w:r>
-              <w:rPr>
-                <w:noProof/>
-                <w:sz w:val="20"/>
-                <w:szCs w:val="20"/>
-              </w:rPr>
-              <w:t xml:space="preserve"> in </w:t>
-            </w:r>
-            <w:r>
-              <w:rPr>
-                <w:b/>
-                <w:noProof/>
-                <w:sz w:val="20"/>
-                <w:szCs w:val="20"/>
-              </w:rPr>
-              <w:t>less than 48 hours</w:t>
-            </w:r>
-            <w:r>
-              <w:rPr>
-                <w:noProof/>
-                <w:sz w:val="20"/>
-                <w:szCs w:val="20"/>
-              </w:rPr>
-              <w:t xml:space="preserve"> based on a given theme</w:t>
+              <w:t>Role:</w:t>
+            </w:r>
+            <w:r>
+              <w:rPr>
+                <w:noProof/>
+                <w:sz w:val="20"/>
+                <w:szCs w:val="20"/>
+              </w:rPr>
+              <w:t xml:space="preserve"> </w:t>
+            </w:r>
+            <w:r>
+              <w:rPr>
+                <w:noProof/>
+                <w:sz w:val="20"/>
+                <w:szCs w:val="20"/>
+              </w:rPr>
+              <w:t>L</w:t>
+            </w:r>
+            <w:r>
+              <w:rPr>
+                <w:noProof/>
+                <w:sz w:val="20"/>
+                <w:szCs w:val="20"/>
+              </w:rPr>
+              <w:t xml:space="preserve">evel </w:t>
+            </w:r>
+            <w:r>
+              <w:rPr>
+                <w:noProof/>
+                <w:sz w:val="20"/>
+                <w:szCs w:val="20"/>
+              </w:rPr>
+              <w:t>D</w:t>
+            </w:r>
+            <w:r>
+              <w:rPr>
+                <w:noProof/>
+                <w:sz w:val="20"/>
+                <w:szCs w:val="20"/>
+              </w:rPr>
+              <w:t>esigner</w:t>
             </w:r>
           </w:p>
           <w:p>
@@ -2375,20 +2537,29 @@
                 <w:numId w:val="3"/>
               </w:numPr>
               <w:spacing w:line="192" w:lineRule="auto"/>
-              <w:ind w:left="1123" w:right="421"/>
-              <w:rPr>
-                <w:noProof/>
-                <w:sz w:val="20"/>
-                <w:szCs w:val="20"/>
-              </w:rPr>
-            </w:pPr>
-            <w:r>
-              <w:rPr>
-                <w:noProof/>
-                <w:sz w:val="20"/>
-                <w:szCs w:val="20"/>
-              </w:rPr>
-              <w:t>Worked in a multidisciplinary team of 4 members</w:t>
+              <w:ind w:left="970" w:right="421"/>
+              <w:rPr>
+                <w:noProof/>
+                <w:sz w:val="20"/>
+                <w:szCs w:val="20"/>
+              </w:rPr>
+            </w:pPr>
+            <w:r>
+              <w:rPr>
+                <w:noProof/>
+                <w:sz w:val="20"/>
+                <w:szCs w:val="20"/>
+              </w:rPr>
+              <w:t xml:space="preserve">Completed a 2D side-scroller platform mobile game in </w:t>
+            </w:r>
+            <w:r>
+              <w:rPr>
+                <w:b/>
+                <w:noProof/>
+                <w:sz w:val="20"/>
+                <w:szCs w:val="20"/>
+              </w:rPr>
+              <w:t>Unity 2D</w:t>
             </w:r>
           </w:p>
           <w:p>
@@ -2399,9 +2570,54 @@
                 <w:numId w:val="3"/>
               </w:numPr>
               <w:spacing w:line="192" w:lineRule="auto"/>
+              <w:ind w:left="970" w:right="421"/>
+              <w:rPr>
+                <w:noProof/>
+                <w:sz w:val="20"/>
+                <w:szCs w:val="20"/>
+              </w:rPr>
+            </w:pPr>
+            <w:r>
+              <w:rPr>
+                <w:noProof/>
+                <w:sz w:val="20"/>
+                <w:szCs w:val="20"/>
+              </w:rPr>
+              <w:t xml:space="preserve">Designed and implemented </w:t>
+            </w:r>
+            <w:r>
+              <w:rPr>
+                <w:noProof/>
+                <w:sz w:val="20"/>
+                <w:szCs w:val="20"/>
+              </w:rPr>
+              <w:t>levels 3 and 5 for the game</w:t>
+            </w:r>
+            <w:bookmarkStart w:id="0" w:name="_GoBack"/>
+            <w:bookmarkEnd w:id="0"/>
+          </w:p>
+          <w:p>
+            <w:pPr>
+              <w:pStyle w:val="ListParagraph"/>
+              <w:spacing w:line="192" w:lineRule="auto"/>
               <w:ind w:left="1123" w:right="421"/>
               <w:rPr>
                 <w:noProof/>
+                <w:color w:val="004600"/>
+                <w:sz w:val="20"/>
+                <w:szCs w:val="20"/>
+                <w:u w:val="single"/>
+              </w:rPr>
+            </w:pPr>
+          </w:p>
+          <w:p>
+            <w:pPr>
+              <w:spacing w:line="192" w:lineRule="auto"/>
+              <w:ind w:left="346" w:right="421"/>
+              <w:rPr>
+                <w:i/>
+                <w:noProof/>
+                <w:color w:val="004600"/>
                 <w:sz w:val="20"/>
                 <w:szCs w:val="20"/>
               </w:rPr>
@@ -2409,19 +2625,87 @@
             <w:r>
               <w:rPr>
                 <w:b/>
-                <w:noProof/>
-                <w:sz w:val="20"/>
-                <w:szCs w:val="20"/>
-              </w:rPr>
-              <w:t>Role:</w:t>
-            </w:r>
-            <w:r>
-              <w:rPr>
-                <w:noProof/>
-                <w:sz w:val="20"/>
-                <w:szCs w:val="20"/>
-              </w:rPr>
-              <w:t xml:space="preserve"> game designer, 2D artist</w:t>
+                <w:i/>
+                <w:noProof/>
+                <w:color w:val="004600"/>
+                <w:sz w:val="20"/>
+                <w:szCs w:val="20"/>
+              </w:rPr>
+              <w:t>Lunch Rush</w:t>
+            </w:r>
+            <w:r>
+              <w:rPr>
+                <w:i/>
+                <w:noProof/>
+                <w:color w:val="004600"/>
+                <w:sz w:val="20"/>
+                <w:szCs w:val="20"/>
+              </w:rPr>
+              <w:t xml:space="preserve"> </w:t>
+            </w:r>
+            <w:r>
+              <w:rPr>
+                <w:b/>
+                <w:i/>
+                <w:noProof/>
+                <w:color w:val="004600"/>
+                <w:sz w:val="20"/>
+                <w:szCs w:val="20"/>
+              </w:rPr>
+              <w:t>–</w:t>
+            </w:r>
+            <w:r>
+              <w:rPr>
+                <w:b/>
+                <w:i/>
+                <w:noProof/>
+                <w:color w:val="004600"/>
+                <w:sz w:val="20"/>
+                <w:szCs w:val="20"/>
+              </w:rPr>
+              <w:t xml:space="preserve"> </w:t>
+            </w:r>
+            <w:r>
+              <w:rPr>
+                <w:b/>
+                <w:i/>
+                <w:noProof/>
+                <w:color w:val="004600"/>
+                <w:sz w:val="20"/>
+                <w:szCs w:val="20"/>
+              </w:rPr>
+              <w:t>Game Jam Project</w:t>
+            </w:r>
+            <w:r>
+              <w:rPr>
+                <w:b/>
+                <w:i/>
+                <w:noProof/>
+                <w:color w:val="004600"/>
+                <w:sz w:val="20"/>
+                <w:szCs w:val="20"/>
+              </w:rPr>
+              <w:t xml:space="preserve"> </w:t>
+            </w:r>
+            <w:r>
+              <w:rPr>
+                <w:i/>
+                <w:noProof/>
+                <w:color w:val="004600"/>
+                <w:sz w:val="20"/>
+                <w:szCs w:val="20"/>
+              </w:rPr>
+              <w:t>(team size: 4)</w:t>
+            </w:r>
+            <w:r>
+              <w:rPr>
+                <w:i/>
+                <w:noProof/>
+                <w:color w:val="004600"/>
+                <w:sz w:val="20"/>
+                <w:szCs w:val="20"/>
+              </w:rPr>
+              <w:t xml:space="preserve"> - Fall 2016</w:t>
             </w:r>
           </w:p>
           <w:p>
@@ -2432,12 +2716,11 @@
                 <w:numId w:val="3"/>
               </w:numPr>
               <w:spacing w:line="192" w:lineRule="auto"/>
-              <w:ind w:left="1123" w:right="421"/>
-              <w:rPr>
-                <w:noProof/>
-                <w:sz w:val="20"/>
-                <w:szCs w:val="20"/>
-                <w:u w:val="single"/>
+              <w:ind w:left="970" w:right="421"/>
+              <w:rPr>
+                <w:noProof/>
+                <w:sz w:val="20"/>
+                <w:szCs w:val="20"/>
               </w:rPr>
             </w:pPr>
             <w:r>
@@ -2447,55 +2730,63 @@
                 <w:sz w:val="20"/>
                 <w:szCs w:val="20"/>
               </w:rPr>
-              <w:t>Award winning game: Special Recognition in Programming</w:t>
-            </w:r>
-          </w:p>
-          <w:p>
-            <w:pPr>
-              <w:pStyle w:val="ListParagraph"/>
-              <w:spacing w:line="192" w:lineRule="auto"/>
-              <w:ind w:left="1123" w:right="421"/>
-              <w:rPr>
-                <w:noProof/>
-                <w:color w:val="004600"/>
-                <w:sz w:val="20"/>
-                <w:szCs w:val="20"/>
-                <w:u w:val="single"/>
-              </w:rPr>
-            </w:pPr>
-          </w:p>
-          <w:p>
-            <w:pPr>
-              <w:spacing w:line="192" w:lineRule="auto"/>
-              <w:ind w:left="346" w:right="421"/>
-              <w:rPr>
-                <w:i/>
-                <w:noProof/>
-                <w:color w:val="004600"/>
-                <w:sz w:val="20"/>
-                <w:szCs w:val="20"/>
-              </w:rPr>
-            </w:pPr>
-            <w:r>
-              <w:rPr>
-                <w:b/>
-                <w:i/>
-                <w:noProof/>
-                <w:color w:val="004600"/>
-                <w:sz w:val="20"/>
-                <w:szCs w:val="20"/>
-              </w:rPr>
-              <w:t>Wordchain</w:t>
-            </w:r>
-            <w:r>
-              <w:rPr>
-                <w:i/>
-                <w:noProof/>
-                <w:color w:val="004600"/>
-                <w:sz w:val="20"/>
-                <w:szCs w:val="20"/>
-              </w:rPr>
-              <w:t xml:space="preserve"> – Spring 2016</w:t>
+              <w:t>Role:</w:t>
+            </w:r>
+            <w:r>
+              <w:rPr>
+                <w:noProof/>
+                <w:sz w:val="20"/>
+                <w:szCs w:val="20"/>
+              </w:rPr>
+              <w:t xml:space="preserve"> </w:t>
+            </w:r>
+            <w:r>
+              <w:rPr>
+                <w:noProof/>
+                <w:sz w:val="20"/>
+                <w:szCs w:val="20"/>
+              </w:rPr>
+              <w:t>G</w:t>
+            </w:r>
+            <w:r>
+              <w:rPr>
+                <w:noProof/>
+                <w:sz w:val="20"/>
+                <w:szCs w:val="20"/>
+              </w:rPr>
+              <w:t xml:space="preserve">ame </w:t>
+            </w:r>
+            <w:r>
+              <w:rPr>
+                <w:noProof/>
+                <w:sz w:val="20"/>
+                <w:szCs w:val="20"/>
+              </w:rPr>
+              <w:t>D</w:t>
+            </w:r>
+            <w:r>
+              <w:rPr>
+                <w:noProof/>
+                <w:sz w:val="20"/>
+                <w:szCs w:val="20"/>
+              </w:rPr>
+              <w:t xml:space="preserve">esigner, 2D </w:t>
+            </w:r>
+            <w:r>
+              <w:rPr>
+                <w:noProof/>
+                <w:sz w:val="20"/>
+                <w:szCs w:val="20"/>
+              </w:rPr>
+              <w:t>A</w:t>
+            </w:r>
+            <w:r>
+              <w:rPr>
+                <w:noProof/>
+                <w:sz w:val="20"/>
+                <w:szCs w:val="20"/>
+              </w:rPr>
+              <w:t>rtist</w:t>
             </w:r>
           </w:p>
           <w:p>
@@ -2506,21 +2797,20 @@
                 <w:numId w:val="3"/>
               </w:numPr>
               <w:spacing w:line="192" w:lineRule="auto"/>
-              <w:ind w:left="1156" w:right="421"/>
-              <w:rPr>
-                <w:i/>
-                <w:noProof/>
-                <w:sz w:val="20"/>
-                <w:szCs w:val="20"/>
-              </w:rPr>
-            </w:pPr>
-            <w:r>
-              <w:rPr>
-                <w:noProof/>
-                <w:sz w:val="20"/>
-                <w:szCs w:val="20"/>
-              </w:rPr>
-              <w:t xml:space="preserve">Developed a 2D game in </w:t>
+              <w:ind w:left="970" w:right="421"/>
+              <w:rPr>
+                <w:noProof/>
+                <w:sz w:val="20"/>
+                <w:szCs w:val="20"/>
+              </w:rPr>
+            </w:pPr>
+            <w:r>
+              <w:rPr>
+                <w:noProof/>
+                <w:sz w:val="20"/>
+                <w:szCs w:val="20"/>
+              </w:rPr>
+              <w:t xml:space="preserve">Completed a 2D side-scroller game in </w:t>
             </w:r>
             <w:r>
               <w:rPr>
@@ -2530,6 +2820,31 @@
                 <w:szCs w:val="20"/>
               </w:rPr>
               <w:t>Unity 2D</w:t>
+            </w:r>
+            <w:r>
+              <w:rPr>
+                <w:noProof/>
+                <w:sz w:val="20"/>
+                <w:szCs w:val="20"/>
+              </w:rPr>
+              <w:t xml:space="preserve"> in </w:t>
+            </w:r>
+            <w:r>
+              <w:rPr>
+                <w:b/>
+                <w:noProof/>
+                <w:sz w:val="20"/>
+                <w:szCs w:val="20"/>
+              </w:rPr>
+              <w:t>less than 48 hours</w:t>
+            </w:r>
+            <w:r>
+              <w:rPr>
+                <w:noProof/>
+                <w:sz w:val="20"/>
+                <w:szCs w:val="20"/>
+              </w:rPr>
+              <w:t xml:space="preserve"> based on a given theme</w:t>
             </w:r>
           </w:p>
           <w:p>
@@ -2540,20 +2855,20 @@
                 <w:numId w:val="3"/>
               </w:numPr>
               <w:spacing w:line="192" w:lineRule="auto"/>
-              <w:ind w:left="1156" w:right="421"/>
-              <w:rPr>
-                <w:noProof/>
-                <w:sz w:val="20"/>
-                <w:szCs w:val="20"/>
-              </w:rPr>
-            </w:pPr>
-            <w:r>
-              <w:rPr>
-                <w:noProof/>
-                <w:sz w:val="20"/>
-                <w:szCs w:val="20"/>
-              </w:rPr>
-              <w:t>Worked in a team of 4 developers</w:t>
+              <w:ind w:left="970" w:right="421"/>
+              <w:rPr>
+                <w:noProof/>
+                <w:sz w:val="20"/>
+                <w:szCs w:val="20"/>
+              </w:rPr>
+            </w:pPr>
+            <w:r>
+              <w:rPr>
+                <w:noProof/>
+                <w:sz w:val="20"/>
+                <w:szCs w:val="20"/>
+              </w:rPr>
+              <w:t>Designed the premise and core mechanics for the game</w:t>
             </w:r>
           </w:p>
           <w:p>
@@ -2564,11 +2879,36 @@
                 <w:numId w:val="3"/>
               </w:numPr>
               <w:spacing w:line="192" w:lineRule="auto"/>
-              <w:ind w:left="1156" w:right="421"/>
-              <w:rPr>
-                <w:noProof/>
-                <w:sz w:val="20"/>
-                <w:szCs w:val="20"/>
+              <w:ind w:left="970" w:right="421"/>
+              <w:rPr>
+                <w:noProof/>
+                <w:sz w:val="20"/>
+                <w:szCs w:val="20"/>
+              </w:rPr>
+            </w:pPr>
+            <w:r>
+              <w:rPr>
+                <w:noProof/>
+                <w:sz w:val="20"/>
+                <w:szCs w:val="20"/>
+              </w:rPr>
+              <w:t>Made 2D character and environment artwork</w:t>
+            </w:r>
+          </w:p>
+          <w:p>
+            <w:pPr>
+              <w:pStyle w:val="ListParagraph"/>
+              <w:numPr>
+                <w:ilvl w:val="0"/>
+                <w:numId w:val="3"/>
+              </w:numPr>
+              <w:spacing w:line="192" w:lineRule="auto"/>
+              <w:ind w:left="970" w:right="421"/>
+              <w:rPr>
+                <w:noProof/>
+                <w:sz w:val="20"/>
+                <w:szCs w:val="20"/>
+                <w:u w:val="single"/>
               </w:rPr>
             </w:pPr>
             <w:r>
@@ -2578,29 +2918,8 @@
                 <w:sz w:val="20"/>
                 <w:szCs w:val="20"/>
               </w:rPr>
-              <w:t>Role:</w:t>
-            </w:r>
-            <w:r>
-              <w:rPr>
-                <w:noProof/>
-                <w:sz w:val="20"/>
-                <w:szCs w:val="20"/>
-              </w:rPr>
-              <w:t xml:space="preserve"> game designer, artist, programmer</w:t>
-            </w:r>
-          </w:p>
-          <w:p>
-            <w:pPr>
-              <w:spacing w:line="192" w:lineRule="auto"/>
-              <w:rPr>
-                <w:b/>
-                <w:i/>
-                <w:noProof/>
-                <w:color w:val="004600"/>
-                <w:sz w:val="20"/>
-                <w:szCs w:val="20"/>
-              </w:rPr>
-            </w:pPr>
+              <w:t>Award winning game: Special Recognition in Programming</w:t>
+            </w:r>
           </w:p>
           <w:p>
             <w:pPr>
@@ -2699,7 +3018,7 @@
           </w:p>
           <w:p>
             <w:pPr>
-              <w:ind w:left="240"/>
+              <w:ind w:left="422"/>
               <w:rPr>
                 <w:noProof/>
                 <w:color w:val="004600"/>
@@ -2734,7 +3053,7 @@
                 <w:ilvl w:val="0"/>
                 <w:numId w:val="2"/>
               </w:numPr>
-              <w:ind w:left="600"/>
+              <w:ind w:left="782"/>
               <w:rPr>
                 <w:noProof/>
                 <w:sz w:val="20"/>
@@ -2757,7 +3076,7 @@
                 <w:ilvl w:val="0"/>
                 <w:numId w:val="2"/>
               </w:numPr>
-              <w:ind w:left="600"/>
+              <w:ind w:left="782"/>
               <w:rPr>
                 <w:noProof/>
                 <w:sz w:val="20"/>
@@ -2780,7 +3099,7 @@
                 <w:ilvl w:val="0"/>
                 <w:numId w:val="2"/>
               </w:numPr>
-              <w:ind w:left="600"/>
+              <w:ind w:left="782"/>
               <w:rPr>
                 <w:noProof/>
                 <w:sz w:val="20"/>
@@ -2803,20 +3122,20 @@
                 <w:ilvl w:val="0"/>
                 <w:numId w:val="2"/>
               </w:numPr>
-              <w:ind w:left="600"/>
-              <w:rPr>
-                <w:noProof/>
-                <w:sz w:val="20"/>
-                <w:szCs w:val="20"/>
-              </w:rPr>
-            </w:pPr>
-            <w:r>
-              <w:rPr>
-                <w:noProof/>
-                <w:sz w:val="20"/>
-                <w:szCs w:val="20"/>
-              </w:rPr>
-              <w:t>Killing Floor 2 SDK</w:t>
+              <w:ind w:left="782"/>
+              <w:rPr>
+                <w:noProof/>
+                <w:sz w:val="20"/>
+                <w:szCs w:val="20"/>
+              </w:rPr>
+            </w:pPr>
+            <w:r>
+              <w:rPr>
+                <w:noProof/>
+                <w:sz w:val="20"/>
+                <w:szCs w:val="20"/>
+              </w:rPr>
+              <w:t>Hammer Editor</w:t>
             </w:r>
           </w:p>
           <w:p>
@@ -2826,7 +3145,30 @@
                 <w:ilvl w:val="0"/>
                 <w:numId w:val="2"/>
               </w:numPr>
-              <w:ind w:left="600"/>
+              <w:ind w:left="782"/>
+              <w:rPr>
+                <w:noProof/>
+                <w:sz w:val="20"/>
+                <w:szCs w:val="20"/>
+              </w:rPr>
+            </w:pPr>
+            <w:r>
+              <w:rPr>
+                <w:noProof/>
+                <w:sz w:val="20"/>
+                <w:szCs w:val="20"/>
+              </w:rPr>
+              <w:t>Killing Floor 2 SDK</w:t>
+            </w:r>
+          </w:p>
+          <w:p>
+            <w:pPr>
+              <w:pStyle w:val="ListParagraph"/>
+              <w:numPr>
+                <w:ilvl w:val="0"/>
+                <w:numId w:val="2"/>
+              </w:numPr>
+              <w:ind w:left="782"/>
               <w:rPr>
                 <w:noProof/>
                 <w:color w:val="004600"/>
@@ -2867,6 +3209,7 @@
           </w:p>
           <w:p>
             <w:pPr>
+              <w:ind w:left="68"/>
               <w:rPr>
                 <w:b/>
                 <w:noProof/>
@@ -2901,7 +3244,7 @@
                 <w:ilvl w:val="0"/>
                 <w:numId w:val="2"/>
               </w:numPr>
-              <w:ind w:left="345"/>
+              <w:ind w:left="428"/>
               <w:rPr>
                 <w:noProof/>
                 <w:sz w:val="20"/>
@@ -2924,7 +3267,7 @@
                 <w:ilvl w:val="0"/>
                 <w:numId w:val="2"/>
               </w:numPr>
-              <w:ind w:left="345"/>
+              <w:ind w:left="428"/>
               <w:rPr>
                 <w:noProof/>
                 <w:sz w:val="20"/>
@@ -2947,7 +3290,7 @@
                 <w:ilvl w:val="0"/>
                 <w:numId w:val="2"/>
               </w:numPr>
-              <w:ind w:left="345"/>
+              <w:ind w:left="428"/>
               <w:rPr>
                 <w:noProof/>
                 <w:sz w:val="20"/>
@@ -2970,7 +3313,7 @@
                 <w:ilvl w:val="0"/>
                 <w:numId w:val="2"/>
               </w:numPr>
-              <w:ind w:left="345"/>
+              <w:ind w:left="428"/>
               <w:rPr>
                 <w:noProof/>
                 <w:sz w:val="20"/>
@@ -7440,7 +7783,7 @@
 </file>
 
 <file path=customXml/itemProps1.xml><?xml version="1.0" encoding="utf-8"?>
-<ds:datastoreItem xmlns:ds="http://schemas.openxmlformats.org/officeDocument/2006/customXml" ds:itemID="{F9F295D8-9A37-4C44-A5DA-EC2F6F5C3D9D}">
+<ds:datastoreItem xmlns:ds="http://schemas.openxmlformats.org/officeDocument/2006/customXml" ds:itemID="{7D305D3A-2956-43D9-8DDE-616FEE91023E}">
   <ds:schemaRefs>
     <ds:schemaRef ds:uri="http://schemas.openxmlformats.org/officeDocument/2006/bibliography"/>
   </ds:schemaRefs>

</xml_diff>